<commit_message>
feat: Started PROG1500 Module 8
</commit_message>
<xml_diff>
--- a/Courses/PROG1500 - Databases and SQL/Modules/Module 8 - Subqueries/Assignments/A08.docx
+++ b/Courses/PROG1500 - Databases and SQL/Modules/Module 8 - Subqueries/Assignments/A08.docx
@@ -54,12 +54,202 @@
     </w:p>
     <w:p>
       <w:pPr>
-        <w:rPr>
-          <w:bCs/>
-          <w:sz w:val="24"/>
-          <w:szCs w:val="24"/>
-        </w:rPr>
-      </w:pPr>
+        <w:ind w:left="360"/>
+        <w:rPr>
+          <w:b/>
+          <w:sz w:val="24"/>
+          <w:szCs w:val="24"/>
+        </w:rPr>
+      </w:pPr>
+      <w:r>
+        <w:rPr>
+          <w:b/>
+          <w:sz w:val="24"/>
+          <w:szCs w:val="24"/>
+        </w:rPr>
+        <w:t>SELECT student_id</w:t>
+      </w:r>
+      <w:r>
+        <w:t xml:space="preserve"> </w:t>
+      </w:r>
+      <w:r>
+        <w:rPr>
+          <w:b/>
+          <w:sz w:val="24"/>
+          <w:szCs w:val="24"/>
+        </w:rPr>
+        <w:t>, COUNT(section_id)</w:t>
+      </w:r>
+      <w:r>
+        <w:rPr>
+          <w:b/>
+          <w:sz w:val="24"/>
+          <w:szCs w:val="24"/>
+        </w:rPr>
+        <w:t xml:space="preserve"> AS "Most Sections Taken"</w:t>
+      </w:r>
+    </w:p>
+    <w:p>
+      <w:pPr>
+        <w:ind w:left="360"/>
+        <w:rPr>
+          <w:b/>
+          <w:sz w:val="24"/>
+          <w:szCs w:val="24"/>
+        </w:rPr>
+      </w:pPr>
+      <w:r>
+        <w:rPr>
+          <w:b/>
+          <w:sz w:val="24"/>
+          <w:szCs w:val="24"/>
+        </w:rPr>
+        <w:tab/>
+        <w:t>FROM enrollment</w:t>
+      </w:r>
+    </w:p>
+    <w:p>
+      <w:pPr>
+        <w:ind w:left="360"/>
+        <w:rPr>
+          <w:b/>
+          <w:sz w:val="24"/>
+          <w:szCs w:val="24"/>
+        </w:rPr>
+      </w:pPr>
+      <w:r>
+        <w:rPr>
+          <w:b/>
+          <w:sz w:val="24"/>
+          <w:szCs w:val="24"/>
+        </w:rPr>
+        <w:t>WHERE section_id BETWEEN 100 AND 199</w:t>
+      </w:r>
+    </w:p>
+    <w:p>
+      <w:pPr>
+        <w:ind w:left="360"/>
+        <w:rPr>
+          <w:b/>
+          <w:sz w:val="24"/>
+          <w:szCs w:val="24"/>
+        </w:rPr>
+      </w:pPr>
+      <w:r>
+        <w:rPr>
+          <w:b/>
+          <w:sz w:val="24"/>
+          <w:szCs w:val="24"/>
+        </w:rPr>
+        <w:t xml:space="preserve">HAVING COUNT(student_id) = </w:t>
+      </w:r>
+    </w:p>
+    <w:p>
+      <w:pPr>
+        <w:ind w:left="360"/>
+        <w:rPr>
+          <w:b/>
+          <w:sz w:val="24"/>
+          <w:szCs w:val="24"/>
+        </w:rPr>
+      </w:pPr>
+      <w:r>
+        <w:rPr>
+          <w:b/>
+          <w:sz w:val="24"/>
+          <w:szCs w:val="24"/>
+        </w:rPr>
+        <w:tab/>
+      </w:r>
+      <w:r>
+        <w:rPr>
+          <w:b/>
+          <w:sz w:val="24"/>
+          <w:szCs w:val="24"/>
+        </w:rPr>
+        <w:tab/>
+        <w:t>(SELECT MAX(COUNT(student_id))</w:t>
+      </w:r>
+    </w:p>
+    <w:p>
+      <w:pPr>
+        <w:ind w:left="360"/>
+        <w:rPr>
+          <w:b/>
+          <w:sz w:val="24"/>
+          <w:szCs w:val="24"/>
+        </w:rPr>
+      </w:pPr>
+      <w:r>
+        <w:rPr>
+          <w:b/>
+          <w:sz w:val="24"/>
+          <w:szCs w:val="24"/>
+        </w:rPr>
+        <w:tab/>
+      </w:r>
+      <w:r>
+        <w:rPr>
+          <w:b/>
+          <w:sz w:val="24"/>
+          <w:szCs w:val="24"/>
+        </w:rPr>
+        <w:tab/>
+      </w:r>
+      <w:r>
+        <w:rPr>
+          <w:b/>
+          <w:sz w:val="24"/>
+          <w:szCs w:val="24"/>
+        </w:rPr>
+        <w:tab/>
+        <w:t>FROM enrollment</w:t>
+      </w:r>
+    </w:p>
+    <w:p>
+      <w:pPr>
+        <w:ind w:left="360"/>
+        <w:rPr>
+          <w:b/>
+          <w:sz w:val="24"/>
+          <w:szCs w:val="24"/>
+        </w:rPr>
+      </w:pPr>
+      <w:r>
+        <w:rPr>
+          <w:b/>
+          <w:sz w:val="24"/>
+          <w:szCs w:val="24"/>
+        </w:rPr>
+        <w:tab/>
+      </w:r>
+      <w:r>
+        <w:rPr>
+          <w:b/>
+          <w:sz w:val="24"/>
+          <w:szCs w:val="24"/>
+        </w:rPr>
+        <w:tab/>
+        <w:t>GROUP BY student_id)</w:t>
+      </w:r>
+    </w:p>
+    <w:p>
+      <w:pPr>
+        <w:ind w:left="360"/>
+        <w:rPr>
+          <w:b/>
+          <w:sz w:val="24"/>
+          <w:szCs w:val="24"/>
+        </w:rPr>
+      </w:pPr>
+      <w:r>
+        <w:rPr>
+          <w:b/>
+          <w:sz w:val="24"/>
+          <w:szCs w:val="24"/>
+        </w:rPr>
+        <w:t>GROUP BY student_id;</w:t>
+      </w:r>
     </w:p>
     <w:p>
       <w:pPr>
@@ -97,21 +287,297 @@
     </w:p>
     <w:p>
       <w:pPr>
-        <w:rPr>
-          <w:bCs/>
-          <w:sz w:val="24"/>
-          <w:szCs w:val="24"/>
-        </w:rPr>
-      </w:pPr>
-    </w:p>
-    <w:p>
-      <w:pPr>
-        <w:rPr>
-          <w:bCs/>
-          <w:sz w:val="24"/>
-          <w:szCs w:val="24"/>
-        </w:rPr>
-      </w:pPr>
+        <w:ind w:left="360"/>
+        <w:rPr>
+          <w:b/>
+          <w:sz w:val="24"/>
+          <w:szCs w:val="24"/>
+        </w:rPr>
+      </w:pPr>
+      <w:r>
+        <w:rPr>
+          <w:b/>
+          <w:sz w:val="24"/>
+          <w:szCs w:val="24"/>
+        </w:rPr>
+        <w:t xml:space="preserve">SELECT s.student_id, s.first_name, s.last_name, t.course_no, t.section_id, </w:t>
+      </w:r>
+    </w:p>
+    <w:p>
+      <w:pPr>
+        <w:ind w:left="360"/>
+        <w:rPr>
+          <w:b/>
+          <w:sz w:val="24"/>
+          <w:szCs w:val="24"/>
+        </w:rPr>
+      </w:pPr>
+      <w:r>
+        <w:rPr>
+          <w:b/>
+          <w:sz w:val="24"/>
+          <w:szCs w:val="24"/>
+        </w:rPr>
+        <w:tab/>
+        <w:t xml:space="preserve">   MAX(g.numeric_grade) AS "Highest Final Exam"</w:t>
+      </w:r>
+    </w:p>
+    <w:p>
+      <w:pPr>
+        <w:ind w:left="360"/>
+        <w:rPr>
+          <w:b/>
+          <w:sz w:val="24"/>
+          <w:szCs w:val="24"/>
+        </w:rPr>
+      </w:pPr>
+      <w:r>
+        <w:rPr>
+          <w:b/>
+          <w:sz w:val="24"/>
+          <w:szCs w:val="24"/>
+        </w:rPr>
+        <w:tab/>
+        <w:t>FROM student s, grade g, section t</w:t>
+      </w:r>
+    </w:p>
+    <w:p>
+      <w:pPr>
+        <w:ind w:left="360"/>
+        <w:rPr>
+          <w:b/>
+          <w:sz w:val="24"/>
+          <w:szCs w:val="24"/>
+        </w:rPr>
+      </w:pPr>
+      <w:r>
+        <w:rPr>
+          <w:b/>
+          <w:sz w:val="24"/>
+          <w:szCs w:val="24"/>
+        </w:rPr>
+        <w:t xml:space="preserve">WHERE s.student_id = g.student_id </w:t>
+      </w:r>
+    </w:p>
+    <w:p>
+      <w:pPr>
+        <w:ind w:left="360"/>
+        <w:rPr>
+          <w:b/>
+          <w:sz w:val="24"/>
+          <w:szCs w:val="24"/>
+        </w:rPr>
+      </w:pPr>
+      <w:r>
+        <w:rPr>
+          <w:b/>
+          <w:sz w:val="24"/>
+          <w:szCs w:val="24"/>
+        </w:rPr>
+        <w:tab/>
+        <w:t>AND g.section_id = t.section_id</w:t>
+      </w:r>
+    </w:p>
+    <w:p>
+      <w:pPr>
+        <w:ind w:left="360"/>
+        <w:rPr>
+          <w:b/>
+          <w:sz w:val="24"/>
+          <w:szCs w:val="24"/>
+        </w:rPr>
+      </w:pPr>
+      <w:r>
+        <w:rPr>
+          <w:b/>
+          <w:sz w:val="24"/>
+          <w:szCs w:val="24"/>
+        </w:rPr>
+        <w:tab/>
+        <w:t>AND g.numeric_grade =</w:t>
+      </w:r>
+    </w:p>
+    <w:p>
+      <w:pPr>
+        <w:ind w:left="360"/>
+        <w:rPr>
+          <w:b/>
+          <w:sz w:val="24"/>
+          <w:szCs w:val="24"/>
+        </w:rPr>
+      </w:pPr>
+      <w:r>
+        <w:rPr>
+          <w:b/>
+          <w:sz w:val="24"/>
+          <w:szCs w:val="24"/>
+        </w:rPr>
+        <w:tab/>
+      </w:r>
+      <w:r>
+        <w:rPr>
+          <w:b/>
+          <w:sz w:val="24"/>
+          <w:szCs w:val="24"/>
+        </w:rPr>
+        <w:tab/>
+        <w:t>(SELECT MAX(numeric_grade)</w:t>
+      </w:r>
+    </w:p>
+    <w:p>
+      <w:pPr>
+        <w:ind w:left="360"/>
+        <w:rPr>
+          <w:b/>
+          <w:sz w:val="24"/>
+          <w:szCs w:val="24"/>
+        </w:rPr>
+      </w:pPr>
+      <w:r>
+        <w:rPr>
+          <w:b/>
+          <w:sz w:val="24"/>
+          <w:szCs w:val="24"/>
+        </w:rPr>
+        <w:tab/>
+      </w:r>
+      <w:r>
+        <w:rPr>
+          <w:b/>
+          <w:sz w:val="24"/>
+          <w:szCs w:val="24"/>
+        </w:rPr>
+        <w:tab/>
+      </w:r>
+      <w:r>
+        <w:rPr>
+          <w:b/>
+          <w:sz w:val="24"/>
+          <w:szCs w:val="24"/>
+        </w:rPr>
+        <w:tab/>
+        <w:t>FROM grade</w:t>
+      </w:r>
+    </w:p>
+    <w:p>
+      <w:pPr>
+        <w:ind w:left="360"/>
+        <w:rPr>
+          <w:b/>
+          <w:sz w:val="24"/>
+          <w:szCs w:val="24"/>
+        </w:rPr>
+      </w:pPr>
+      <w:r>
+        <w:rPr>
+          <w:b/>
+          <w:sz w:val="24"/>
+          <w:szCs w:val="24"/>
+        </w:rPr>
+        <w:tab/>
+      </w:r>
+      <w:r>
+        <w:rPr>
+          <w:b/>
+          <w:sz w:val="24"/>
+          <w:szCs w:val="24"/>
+        </w:rPr>
+        <w:tab/>
+        <w:t>WHERE grade_type_code = 'FI')</w:t>
+      </w:r>
+    </w:p>
+    <w:p>
+      <w:pPr>
+        <w:ind w:left="360"/>
+        <w:rPr>
+          <w:b/>
+          <w:sz w:val="24"/>
+          <w:szCs w:val="24"/>
+        </w:rPr>
+      </w:pPr>
+      <w:r>
+        <w:rPr>
+          <w:b/>
+          <w:sz w:val="24"/>
+          <w:szCs w:val="24"/>
+        </w:rPr>
+        <w:tab/>
+        <w:t>AND g.grade_type_code = 'FI'</w:t>
+      </w:r>
+    </w:p>
+    <w:p>
+      <w:pPr>
+        <w:ind w:left="360"/>
+        <w:rPr>
+          <w:b/>
+          <w:sz w:val="24"/>
+          <w:szCs w:val="24"/>
+        </w:rPr>
+      </w:pPr>
+      <w:r>
+        <w:rPr>
+          <w:b/>
+          <w:sz w:val="24"/>
+          <w:szCs w:val="24"/>
+        </w:rPr>
+        <w:tab/>
+        <w:t>AND t.section_id = '99'</w:t>
+      </w:r>
+    </w:p>
+    <w:p>
+      <w:pPr>
+        <w:ind w:left="360"/>
+        <w:rPr>
+          <w:b/>
+          <w:sz w:val="24"/>
+          <w:szCs w:val="24"/>
+        </w:rPr>
+      </w:pPr>
+      <w:r>
+        <w:rPr>
+          <w:b/>
+          <w:sz w:val="24"/>
+          <w:szCs w:val="24"/>
+        </w:rPr>
+        <w:tab/>
+        <w:t>AND t.course_no = '230'</w:t>
+      </w:r>
+    </w:p>
+    <w:p>
+      <w:pPr>
+        <w:ind w:left="360"/>
+        <w:rPr>
+          <w:b/>
+          <w:sz w:val="24"/>
+          <w:szCs w:val="24"/>
+        </w:rPr>
+      </w:pPr>
+      <w:r>
+        <w:rPr>
+          <w:b/>
+          <w:sz w:val="24"/>
+          <w:szCs w:val="24"/>
+        </w:rPr>
+        <w:t>GROUP BY s.student_id, s.first_name, s.last_name, t.course_no, t.section_id</w:t>
+      </w:r>
+    </w:p>
+    <w:p>
+      <w:pPr>
+        <w:ind w:left="360"/>
+        <w:rPr>
+          <w:b/>
+          <w:sz w:val="24"/>
+          <w:szCs w:val="24"/>
+        </w:rPr>
+      </w:pPr>
+      <w:r>
+        <w:rPr>
+          <w:b/>
+          <w:sz w:val="24"/>
+          <w:szCs w:val="24"/>
+        </w:rPr>
+        <w:t>ORDER BY s.student_id;</w:t>
+      </w:r>
     </w:p>
     <w:p>
       <w:pPr>
@@ -135,6 +601,7 @@
           <w:sz w:val="24"/>
           <w:szCs w:val="24"/>
         </w:rPr>
+        <w:lastRenderedPageBreak/>
         <w:t>List the name and phone number of instructors who have never taught a course section.</w:t>
       </w:r>
     </w:p>
@@ -436,25 +903,7 @@
           <w:sz w:val="24"/>
           <w:szCs w:val="24"/>
         </w:rPr>
-        <w:t xml:space="preserve">List the instructor name, course number and course description of the Java courses that have been taught by the </w:t>
-      </w:r>
-      <w:proofErr w:type="gramStart"/>
-      <w:r>
-        <w:rPr>
-          <w:bCs/>
-          <w:sz w:val="24"/>
-          <w:szCs w:val="24"/>
-        </w:rPr>
-        <w:t>Instructor</w:t>
-      </w:r>
-      <w:proofErr w:type="gramEnd"/>
-      <w:r>
-        <w:rPr>
-          <w:bCs/>
-          <w:sz w:val="24"/>
-          <w:szCs w:val="24"/>
-        </w:rPr>
-        <w:t xml:space="preserve"> that has taught the most Java courses.</w:t>
+        <w:t>List the instructor name, course number and course description of the Java courses that have been taught by the Instructor that has taught the most Java courses.</w:t>
       </w:r>
     </w:p>
     <w:p>
@@ -1077,6 +1526,7 @@
     <w:lsdException w:name="HTML Sample" w:semiHidden="1" w:unhideWhenUsed="1"/>
     <w:lsdException w:name="HTML Typewriter" w:semiHidden="1" w:unhideWhenUsed="1"/>
     <w:lsdException w:name="HTML Variable" w:semiHidden="1" w:unhideWhenUsed="1"/>
+    <w:lsdException w:name="Normal Table" w:semiHidden="1" w:unhideWhenUsed="1"/>
     <w:lsdException w:name="annotation subject" w:semiHidden="1" w:unhideWhenUsed="1"/>
     <w:lsdException w:name="No List" w:semiHidden="1" w:unhideWhenUsed="1"/>
     <w:lsdException w:name="Outline List 1" w:semiHidden="1" w:unhideWhenUsed="1"/>
@@ -1123,8 +1573,10 @@
     <w:lsdException w:name="Table Subtle 2" w:semiHidden="1" w:unhideWhenUsed="1"/>
     <w:lsdException w:name="Table Web 1" w:semiHidden="1" w:unhideWhenUsed="1"/>
     <w:lsdException w:name="Table Web 2" w:semiHidden="1" w:unhideWhenUsed="1"/>
+    <w:lsdException w:name="Table Web 3" w:semiHidden="1" w:unhideWhenUsed="1"/>
     <w:lsdException w:name="Balloon Text" w:semiHidden="1" w:unhideWhenUsed="1"/>
     <w:lsdException w:name="Table Grid" w:uiPriority="39"/>
+    <w:lsdException w:name="Table Theme" w:semiHidden="1" w:unhideWhenUsed="1"/>
     <w:lsdException w:name="Placeholder Text" w:semiHidden="1"/>
     <w:lsdException w:name="No Spacing" w:uiPriority="1" w:qFormat="1"/>
     <w:lsdException w:name="Light Shading" w:uiPriority="60"/>
@@ -1353,6 +1805,7 @@
   <w:style w:type="character" w:default="1" w:styleId="DefaultParagraphFont">
     <w:name w:val="Default Paragraph Font"/>
     <w:uiPriority w:val="1"/>
+    <w:semiHidden/>
     <w:unhideWhenUsed/>
   </w:style>
   <w:style w:type="table" w:default="1" w:styleId="TableNormal">

</xml_diff>

<commit_message>
feat: Added solutions to PROG1500 Module 8
</commit_message>
<xml_diff>
--- a/Courses/PROG1500 - Databases and SQL/Modules/Module 8 - Subqueries/Assignments/A08.docx
+++ b/Courses/PROG1500 - Databases and SQL/Modules/Module 8 - Subqueries/Assignments/A08.docx
@@ -607,12 +607,122 @@
     </w:p>
     <w:p>
       <w:pPr>
-        <w:rPr>
-          <w:bCs/>
-          <w:sz w:val="24"/>
-          <w:szCs w:val="24"/>
-        </w:rPr>
-      </w:pPr>
+        <w:ind w:left="360"/>
+        <w:rPr>
+          <w:b/>
+          <w:sz w:val="24"/>
+          <w:szCs w:val="24"/>
+        </w:rPr>
+      </w:pPr>
+      <w:r>
+        <w:rPr>
+          <w:b/>
+          <w:sz w:val="24"/>
+          <w:szCs w:val="24"/>
+        </w:rPr>
+        <w:t>SELECT instructor_id, first_name, last_name</w:t>
+      </w:r>
+    </w:p>
+    <w:p>
+      <w:pPr>
+        <w:ind w:left="360"/>
+        <w:rPr>
+          <w:b/>
+          <w:sz w:val="24"/>
+          <w:szCs w:val="24"/>
+        </w:rPr>
+      </w:pPr>
+      <w:r>
+        <w:rPr>
+          <w:b/>
+          <w:sz w:val="24"/>
+          <w:szCs w:val="24"/>
+        </w:rPr>
+        <w:tab/>
+        <w:t>FROM instructor</w:t>
+      </w:r>
+    </w:p>
+    <w:p>
+      <w:pPr>
+        <w:ind w:left="360"/>
+        <w:rPr>
+          <w:b/>
+          <w:sz w:val="24"/>
+          <w:szCs w:val="24"/>
+        </w:rPr>
+      </w:pPr>
+      <w:r>
+        <w:rPr>
+          <w:b/>
+          <w:sz w:val="24"/>
+          <w:szCs w:val="24"/>
+        </w:rPr>
+        <w:t xml:space="preserve">WHERE instructor_id NOT IN </w:t>
+      </w:r>
+    </w:p>
+    <w:p>
+      <w:pPr>
+        <w:ind w:left="360"/>
+        <w:rPr>
+          <w:b/>
+          <w:sz w:val="24"/>
+          <w:szCs w:val="24"/>
+        </w:rPr>
+      </w:pPr>
+      <w:r>
+        <w:rPr>
+          <w:b/>
+          <w:sz w:val="24"/>
+          <w:szCs w:val="24"/>
+        </w:rPr>
+        <w:tab/>
+        <w:t>(SELECT instructor_id</w:t>
+      </w:r>
+    </w:p>
+    <w:p>
+      <w:pPr>
+        <w:ind w:left="360"/>
+        <w:rPr>
+          <w:b/>
+          <w:sz w:val="24"/>
+          <w:szCs w:val="24"/>
+        </w:rPr>
+      </w:pPr>
+      <w:r>
+        <w:rPr>
+          <w:b/>
+          <w:sz w:val="24"/>
+          <w:szCs w:val="24"/>
+        </w:rPr>
+        <w:tab/>
+      </w:r>
+      <w:r>
+        <w:rPr>
+          <w:b/>
+          <w:sz w:val="24"/>
+          <w:szCs w:val="24"/>
+        </w:rPr>
+        <w:tab/>
+        <w:t>FROM section)</w:t>
+      </w:r>
+    </w:p>
+    <w:p>
+      <w:pPr>
+        <w:ind w:left="360"/>
+        <w:rPr>
+          <w:b/>
+          <w:sz w:val="24"/>
+          <w:szCs w:val="24"/>
+        </w:rPr>
+      </w:pPr>
+      <w:r>
+        <w:rPr>
+          <w:b/>
+          <w:sz w:val="24"/>
+          <w:szCs w:val="24"/>
+        </w:rPr>
+        <w:t>ORDER BY instructor_id;</w:t>
+      </w:r>
     </w:p>
     <w:p>
       <w:pPr>
@@ -650,6 +760,7 @@
     </w:p>
     <w:p>
       <w:pPr>
+        <w:ind w:left="360"/>
         <w:rPr>
           <w:bCs/>
           <w:sz w:val="24"/>
@@ -903,7 +1014,25 @@
           <w:sz w:val="24"/>
           <w:szCs w:val="24"/>
         </w:rPr>
-        <w:t>List the instructor name, course number and course description of the Java courses that have been taught by the Instructor that has taught the most Java courses.</w:t>
+        <w:t xml:space="preserve">List the instructor name, course number and course description of the Java courses that have been taught by the </w:t>
+      </w:r>
+      <w:proofErr w:type="gramStart"/>
+      <w:r>
+        <w:rPr>
+          <w:bCs/>
+          <w:sz w:val="24"/>
+          <w:szCs w:val="24"/>
+        </w:rPr>
+        <w:t>Instructor</w:t>
+      </w:r>
+      <w:proofErr w:type="gramEnd"/>
+      <w:r>
+        <w:rPr>
+          <w:bCs/>
+          <w:sz w:val="24"/>
+          <w:szCs w:val="24"/>
+        </w:rPr>
+        <w:t xml:space="preserve"> that has taught the most Java courses.</w:t>
       </w:r>
     </w:p>
     <w:p>
@@ -1184,7 +1313,7 @@
         <w:ind w:left="360" w:hanging="360"/>
       </w:pPr>
     </w:lvl>
-    <w:lvl w:ilvl="1" w:tentative="1">
+    <w:lvl w:ilvl="1">
       <w:start w:val="1"/>
       <w:numFmt w:val="decimal"/>
       <w:lvlText w:val="%2."/>

</xml_diff>

<commit_message>
feat: Completed PROG1500 Module 8
</commit_message>
<xml_diff>
--- a/Courses/PROG1500 - Databases and SQL/Modules/Module 8 - Subqueries/Assignments/A08.docx
+++ b/Courses/PROG1500 - Databases and SQL/Modules/Module 8 - Subqueries/Assignments/A08.docx
@@ -300,7 +300,25 @@
           <w:sz w:val="24"/>
           <w:szCs w:val="24"/>
         </w:rPr>
-        <w:t xml:space="preserve">SELECT s.student_id, s.first_name, s.last_name, t.course_no, t.section_id, </w:t>
+        <w:t xml:space="preserve">SELECT s.student_id, </w:t>
+      </w:r>
+      <w:proofErr w:type="spellStart"/>
+      <w:r>
+        <w:rPr>
+          <w:b/>
+          <w:sz w:val="24"/>
+          <w:szCs w:val="24"/>
+        </w:rPr>
+        <w:t>s.first_name</w:t>
+      </w:r>
+      <w:proofErr w:type="spellEnd"/>
+      <w:r>
+        <w:rPr>
+          <w:b/>
+          <w:sz w:val="24"/>
+          <w:szCs w:val="24"/>
+        </w:rPr>
+        <w:t xml:space="preserve">, s.last_name, t.course_no, t.section_id, </w:t>
       </w:r>
     </w:p>
     <w:p>
@@ -558,7 +576,25 @@
           <w:sz w:val="24"/>
           <w:szCs w:val="24"/>
         </w:rPr>
-        <w:t>GROUP BY s.student_id, s.first_name, s.last_name, t.course_no, t.section_id</w:t>
+        <w:t xml:space="preserve">GROUP BY s.student_id, </w:t>
+      </w:r>
+      <w:proofErr w:type="spellStart"/>
+      <w:r>
+        <w:rPr>
+          <w:b/>
+          <w:sz w:val="24"/>
+          <w:szCs w:val="24"/>
+        </w:rPr>
+        <w:t>s.first_name</w:t>
+      </w:r>
+      <w:proofErr w:type="spellEnd"/>
+      <w:r>
+        <w:rPr>
+          <w:b/>
+          <w:sz w:val="24"/>
+          <w:szCs w:val="24"/>
+        </w:rPr>
+        <w:t>, s.last_name, t.course_no, t.section_id</w:t>
       </w:r>
     </w:p>
     <w:p>
@@ -762,11 +798,212 @@
       <w:pPr>
         <w:ind w:left="360"/>
         <w:rPr>
-          <w:bCs/>
-          <w:sz w:val="24"/>
-          <w:szCs w:val="24"/>
-        </w:rPr>
-      </w:pPr>
+          <w:b/>
+          <w:sz w:val="24"/>
+          <w:szCs w:val="24"/>
+        </w:rPr>
+      </w:pPr>
+      <w:r>
+        <w:rPr>
+          <w:b/>
+          <w:sz w:val="24"/>
+          <w:szCs w:val="24"/>
+        </w:rPr>
+        <w:t xml:space="preserve">SELECT g.section_id, s.last_name, </w:t>
+      </w:r>
+    </w:p>
+    <w:p>
+      <w:pPr>
+        <w:ind w:left="360"/>
+        <w:rPr>
+          <w:b/>
+          <w:sz w:val="24"/>
+          <w:szCs w:val="24"/>
+        </w:rPr>
+      </w:pPr>
+      <w:r>
+        <w:rPr>
+          <w:b/>
+          <w:sz w:val="24"/>
+          <w:szCs w:val="24"/>
+        </w:rPr>
+        <w:tab/>
+        <w:t xml:space="preserve">   g.grade_type_code, g.numeric_grade</w:t>
+      </w:r>
+    </w:p>
+    <w:p>
+      <w:pPr>
+        <w:ind w:left="360"/>
+        <w:rPr>
+          <w:b/>
+          <w:sz w:val="24"/>
+          <w:szCs w:val="24"/>
+        </w:rPr>
+      </w:pPr>
+      <w:r>
+        <w:rPr>
+          <w:b/>
+          <w:sz w:val="24"/>
+          <w:szCs w:val="24"/>
+        </w:rPr>
+        <w:tab/>
+        <w:t>FROM student s, grade g</w:t>
+      </w:r>
+    </w:p>
+    <w:p>
+      <w:pPr>
+        <w:ind w:left="360"/>
+        <w:rPr>
+          <w:b/>
+          <w:sz w:val="24"/>
+          <w:szCs w:val="24"/>
+        </w:rPr>
+      </w:pPr>
+      <w:r>
+        <w:rPr>
+          <w:b/>
+          <w:sz w:val="24"/>
+          <w:szCs w:val="24"/>
+        </w:rPr>
+        <w:t xml:space="preserve">WHERE (s.student_id = g.student_id) </w:t>
+      </w:r>
+    </w:p>
+    <w:p>
+      <w:pPr>
+        <w:ind w:left="360"/>
+        <w:rPr>
+          <w:b/>
+          <w:sz w:val="24"/>
+          <w:szCs w:val="24"/>
+        </w:rPr>
+      </w:pPr>
+      <w:r>
+        <w:rPr>
+          <w:b/>
+          <w:sz w:val="24"/>
+          <w:szCs w:val="24"/>
+        </w:rPr>
+        <w:tab/>
+        <w:t>AND (g.section_id = 89)</w:t>
+      </w:r>
+    </w:p>
+    <w:p>
+      <w:pPr>
+        <w:ind w:left="360"/>
+        <w:rPr>
+          <w:b/>
+          <w:sz w:val="24"/>
+          <w:szCs w:val="24"/>
+        </w:rPr>
+      </w:pPr>
+      <w:r>
+        <w:rPr>
+          <w:b/>
+          <w:sz w:val="24"/>
+          <w:szCs w:val="24"/>
+        </w:rPr>
+        <w:tab/>
+        <w:t>AND (g.grade_type_code = 'FI')</w:t>
+      </w:r>
+    </w:p>
+    <w:p>
+      <w:pPr>
+        <w:ind w:left="360"/>
+        <w:rPr>
+          <w:b/>
+          <w:sz w:val="24"/>
+          <w:szCs w:val="24"/>
+        </w:rPr>
+      </w:pPr>
+      <w:r>
+        <w:rPr>
+          <w:b/>
+          <w:sz w:val="24"/>
+          <w:szCs w:val="24"/>
+        </w:rPr>
+        <w:tab/>
+        <w:t xml:space="preserve">AND (g.numeric_grade &gt; </w:t>
+      </w:r>
+    </w:p>
+    <w:p>
+      <w:pPr>
+        <w:ind w:left="360"/>
+        <w:rPr>
+          <w:b/>
+          <w:sz w:val="24"/>
+          <w:szCs w:val="24"/>
+        </w:rPr>
+      </w:pPr>
+      <w:r>
+        <w:rPr>
+          <w:b/>
+          <w:sz w:val="24"/>
+          <w:szCs w:val="24"/>
+        </w:rPr>
+        <w:tab/>
+      </w:r>
+      <w:r>
+        <w:rPr>
+          <w:b/>
+          <w:sz w:val="24"/>
+          <w:szCs w:val="24"/>
+        </w:rPr>
+        <w:tab/>
+        <w:t>(SELECT AVG(numeric_grade)</w:t>
+      </w:r>
+    </w:p>
+    <w:p>
+      <w:pPr>
+        <w:ind w:left="360"/>
+        <w:rPr>
+          <w:b/>
+          <w:sz w:val="24"/>
+          <w:szCs w:val="24"/>
+        </w:rPr>
+      </w:pPr>
+      <w:r>
+        <w:rPr>
+          <w:b/>
+          <w:sz w:val="24"/>
+          <w:szCs w:val="24"/>
+        </w:rPr>
+        <w:tab/>
+      </w:r>
+      <w:r>
+        <w:rPr>
+          <w:b/>
+          <w:sz w:val="24"/>
+          <w:szCs w:val="24"/>
+        </w:rPr>
+        <w:tab/>
+      </w:r>
+      <w:r>
+        <w:rPr>
+          <w:b/>
+          <w:sz w:val="24"/>
+          <w:szCs w:val="24"/>
+        </w:rPr>
+        <w:tab/>
+        <w:t>FROM grade))</w:t>
+      </w:r>
+    </w:p>
+    <w:p>
+      <w:pPr>
+        <w:ind w:left="360"/>
+        <w:rPr>
+          <w:b/>
+          <w:sz w:val="24"/>
+          <w:szCs w:val="24"/>
+        </w:rPr>
+      </w:pPr>
+      <w:r>
+        <w:rPr>
+          <w:b/>
+          <w:sz w:val="24"/>
+          <w:szCs w:val="24"/>
+        </w:rPr>
+        <w:t>ORDER BY s.last_name;</w:t>
+      </w:r>
     </w:p>
     <w:p>
       <w:pPr>
@@ -804,12 +1041,402 @@
     </w:p>
     <w:p>
       <w:pPr>
-        <w:rPr>
-          <w:bCs/>
-          <w:sz w:val="24"/>
-          <w:szCs w:val="24"/>
-        </w:rPr>
-      </w:pPr>
+        <w:ind w:left="360"/>
+        <w:rPr>
+          <w:b/>
+          <w:sz w:val="24"/>
+          <w:szCs w:val="24"/>
+        </w:rPr>
+      </w:pPr>
+      <w:r>
+        <w:rPr>
+          <w:b/>
+          <w:sz w:val="24"/>
+          <w:szCs w:val="24"/>
+        </w:rPr>
+        <w:t>SELECT course_no, description</w:t>
+      </w:r>
+    </w:p>
+    <w:p>
+      <w:pPr>
+        <w:ind w:left="360"/>
+        <w:rPr>
+          <w:b/>
+          <w:sz w:val="24"/>
+          <w:szCs w:val="24"/>
+        </w:rPr>
+      </w:pPr>
+      <w:r>
+        <w:rPr>
+          <w:b/>
+          <w:sz w:val="24"/>
+          <w:szCs w:val="24"/>
+        </w:rPr>
+        <w:tab/>
+        <w:t>FROM course</w:t>
+      </w:r>
+    </w:p>
+    <w:p>
+      <w:pPr>
+        <w:ind w:left="360"/>
+        <w:rPr>
+          <w:b/>
+          <w:sz w:val="24"/>
+          <w:szCs w:val="24"/>
+        </w:rPr>
+      </w:pPr>
+      <w:r>
+        <w:rPr>
+          <w:b/>
+          <w:sz w:val="24"/>
+          <w:szCs w:val="24"/>
+        </w:rPr>
+        <w:t>WHERE course_no =</w:t>
+      </w:r>
+      <w:r>
+        <w:rPr>
+          <w:b/>
+          <w:sz w:val="24"/>
+          <w:szCs w:val="24"/>
+        </w:rPr>
+        <w:tab/>
+      </w:r>
+    </w:p>
+    <w:p>
+      <w:pPr>
+        <w:ind w:left="360"/>
+        <w:rPr>
+          <w:b/>
+          <w:sz w:val="24"/>
+          <w:szCs w:val="24"/>
+        </w:rPr>
+      </w:pPr>
+      <w:r>
+        <w:rPr>
+          <w:b/>
+          <w:sz w:val="24"/>
+          <w:szCs w:val="24"/>
+        </w:rPr>
+        <w:tab/>
+        <w:t>(SELECT course_no</w:t>
+      </w:r>
+    </w:p>
+    <w:p>
+      <w:pPr>
+        <w:ind w:left="360"/>
+        <w:rPr>
+          <w:b/>
+          <w:sz w:val="24"/>
+          <w:szCs w:val="24"/>
+        </w:rPr>
+      </w:pPr>
+      <w:r>
+        <w:rPr>
+          <w:b/>
+          <w:sz w:val="24"/>
+          <w:szCs w:val="24"/>
+        </w:rPr>
+        <w:tab/>
+      </w:r>
+      <w:r>
+        <w:rPr>
+          <w:b/>
+          <w:sz w:val="24"/>
+          <w:szCs w:val="24"/>
+        </w:rPr>
+        <w:tab/>
+        <w:t xml:space="preserve">FROM section </w:t>
+      </w:r>
+    </w:p>
+    <w:p>
+      <w:pPr>
+        <w:ind w:left="360"/>
+        <w:rPr>
+          <w:b/>
+          <w:sz w:val="24"/>
+          <w:szCs w:val="24"/>
+        </w:rPr>
+      </w:pPr>
+      <w:r>
+        <w:rPr>
+          <w:b/>
+          <w:sz w:val="24"/>
+          <w:szCs w:val="24"/>
+        </w:rPr>
+        <w:lastRenderedPageBreak/>
+        <w:tab/>
+        <w:t xml:space="preserve">WHERE section_id IN </w:t>
+      </w:r>
+    </w:p>
+    <w:p>
+      <w:pPr>
+        <w:ind w:left="360"/>
+        <w:rPr>
+          <w:b/>
+          <w:sz w:val="24"/>
+          <w:szCs w:val="24"/>
+        </w:rPr>
+      </w:pPr>
+      <w:r>
+        <w:rPr>
+          <w:b/>
+          <w:sz w:val="24"/>
+          <w:szCs w:val="24"/>
+        </w:rPr>
+        <w:tab/>
+        <w:t>(SELECT DISTINCT section_id</w:t>
+      </w:r>
+    </w:p>
+    <w:p>
+      <w:pPr>
+        <w:ind w:left="360"/>
+        <w:rPr>
+          <w:b/>
+          <w:sz w:val="24"/>
+          <w:szCs w:val="24"/>
+        </w:rPr>
+      </w:pPr>
+      <w:r>
+        <w:rPr>
+          <w:b/>
+          <w:sz w:val="24"/>
+          <w:szCs w:val="24"/>
+        </w:rPr>
+        <w:tab/>
+      </w:r>
+      <w:r>
+        <w:rPr>
+          <w:b/>
+          <w:sz w:val="24"/>
+          <w:szCs w:val="24"/>
+        </w:rPr>
+        <w:tab/>
+        <w:t>FROM enrollment)</w:t>
+      </w:r>
+    </w:p>
+    <w:p>
+      <w:pPr>
+        <w:ind w:left="360"/>
+        <w:rPr>
+          <w:b/>
+          <w:sz w:val="24"/>
+          <w:szCs w:val="24"/>
+        </w:rPr>
+      </w:pPr>
+      <w:r>
+        <w:rPr>
+          <w:b/>
+          <w:sz w:val="24"/>
+          <w:szCs w:val="24"/>
+        </w:rPr>
+        <w:tab/>
+      </w:r>
+      <w:r>
+        <w:rPr>
+          <w:b/>
+          <w:sz w:val="24"/>
+          <w:szCs w:val="24"/>
+        </w:rPr>
+        <w:tab/>
+        <w:t>GROUP BY course_no</w:t>
+      </w:r>
+    </w:p>
+    <w:p>
+      <w:pPr>
+        <w:ind w:left="360"/>
+        <w:rPr>
+          <w:b/>
+          <w:sz w:val="24"/>
+          <w:szCs w:val="24"/>
+        </w:rPr>
+      </w:pPr>
+      <w:r>
+        <w:rPr>
+          <w:b/>
+          <w:sz w:val="24"/>
+          <w:szCs w:val="24"/>
+        </w:rPr>
+        <w:tab/>
+      </w:r>
+      <w:r>
+        <w:rPr>
+          <w:b/>
+          <w:sz w:val="24"/>
+          <w:szCs w:val="24"/>
+        </w:rPr>
+        <w:tab/>
+        <w:t>HAVING COUNT(course_no) =</w:t>
+      </w:r>
+    </w:p>
+    <w:p>
+      <w:pPr>
+        <w:ind w:left="360"/>
+        <w:rPr>
+          <w:b/>
+          <w:sz w:val="24"/>
+          <w:szCs w:val="24"/>
+        </w:rPr>
+      </w:pPr>
+      <w:r>
+        <w:rPr>
+          <w:b/>
+          <w:sz w:val="24"/>
+          <w:szCs w:val="24"/>
+        </w:rPr>
+        <w:tab/>
+      </w:r>
+      <w:r>
+        <w:rPr>
+          <w:b/>
+          <w:sz w:val="24"/>
+          <w:szCs w:val="24"/>
+        </w:rPr>
+        <w:tab/>
+        <w:t>(SELECT MAX(COUNT(course_no))</w:t>
+      </w:r>
+    </w:p>
+    <w:p>
+      <w:pPr>
+        <w:ind w:left="360"/>
+        <w:rPr>
+          <w:b/>
+          <w:sz w:val="24"/>
+          <w:szCs w:val="24"/>
+        </w:rPr>
+      </w:pPr>
+      <w:r>
+        <w:rPr>
+          <w:b/>
+          <w:sz w:val="24"/>
+          <w:szCs w:val="24"/>
+        </w:rPr>
+        <w:tab/>
+      </w:r>
+      <w:r>
+        <w:rPr>
+          <w:b/>
+          <w:sz w:val="24"/>
+          <w:szCs w:val="24"/>
+        </w:rPr>
+        <w:tab/>
+      </w:r>
+      <w:r>
+        <w:rPr>
+          <w:b/>
+          <w:sz w:val="24"/>
+          <w:szCs w:val="24"/>
+        </w:rPr>
+        <w:tab/>
+        <w:t xml:space="preserve">FROM section </w:t>
+      </w:r>
+    </w:p>
+    <w:p>
+      <w:pPr>
+        <w:ind w:left="360"/>
+        <w:rPr>
+          <w:b/>
+          <w:sz w:val="24"/>
+          <w:szCs w:val="24"/>
+        </w:rPr>
+      </w:pPr>
+      <w:r>
+        <w:rPr>
+          <w:b/>
+          <w:sz w:val="24"/>
+          <w:szCs w:val="24"/>
+        </w:rPr>
+        <w:tab/>
+      </w:r>
+      <w:r>
+        <w:rPr>
+          <w:b/>
+          <w:sz w:val="24"/>
+          <w:szCs w:val="24"/>
+        </w:rPr>
+        <w:tab/>
+        <w:t xml:space="preserve">WHERE section_id IN </w:t>
+      </w:r>
+    </w:p>
+    <w:p>
+      <w:pPr>
+        <w:ind w:left="360"/>
+        <w:rPr>
+          <w:b/>
+          <w:sz w:val="24"/>
+          <w:szCs w:val="24"/>
+        </w:rPr>
+      </w:pPr>
+      <w:r>
+        <w:rPr>
+          <w:b/>
+          <w:sz w:val="24"/>
+          <w:szCs w:val="24"/>
+        </w:rPr>
+        <w:tab/>
+      </w:r>
+      <w:r>
+        <w:rPr>
+          <w:b/>
+          <w:sz w:val="24"/>
+          <w:szCs w:val="24"/>
+        </w:rPr>
+        <w:tab/>
+        <w:t>(SELECT DISTINCT section_id</w:t>
+      </w:r>
+    </w:p>
+    <w:p>
+      <w:pPr>
+        <w:ind w:left="360"/>
+        <w:rPr>
+          <w:b/>
+          <w:sz w:val="24"/>
+          <w:szCs w:val="24"/>
+        </w:rPr>
+      </w:pPr>
+      <w:r>
+        <w:rPr>
+          <w:b/>
+          <w:sz w:val="24"/>
+          <w:szCs w:val="24"/>
+        </w:rPr>
+        <w:tab/>
+      </w:r>
+      <w:r>
+        <w:rPr>
+          <w:b/>
+          <w:sz w:val="24"/>
+          <w:szCs w:val="24"/>
+        </w:rPr>
+        <w:tab/>
+      </w:r>
+      <w:r>
+        <w:rPr>
+          <w:b/>
+          <w:sz w:val="24"/>
+          <w:szCs w:val="24"/>
+        </w:rPr>
+        <w:tab/>
+        <w:t>FROM enrollment)</w:t>
+      </w:r>
+    </w:p>
+    <w:p>
+      <w:pPr>
+        <w:ind w:left="360"/>
+        <w:rPr>
+          <w:b/>
+          <w:sz w:val="24"/>
+          <w:szCs w:val="24"/>
+        </w:rPr>
+      </w:pPr>
+      <w:r>
+        <w:rPr>
+          <w:b/>
+          <w:sz w:val="24"/>
+          <w:szCs w:val="24"/>
+        </w:rPr>
+        <w:tab/>
+        <w:t>GROUP BY course_no));</w:t>
+      </w:r>
     </w:p>
     <w:p>
       <w:pPr>
@@ -847,12 +1474,141 @@
     </w:p>
     <w:p>
       <w:pPr>
-        <w:rPr>
-          <w:bCs/>
-          <w:sz w:val="24"/>
-          <w:szCs w:val="24"/>
-        </w:rPr>
-      </w:pPr>
+        <w:ind w:left="360"/>
+        <w:rPr>
+          <w:b/>
+          <w:sz w:val="24"/>
+          <w:szCs w:val="24"/>
+        </w:rPr>
+      </w:pPr>
+      <w:r>
+        <w:rPr>
+          <w:b/>
+          <w:sz w:val="24"/>
+          <w:szCs w:val="24"/>
+        </w:rPr>
+        <w:t>SELECT course_no, description</w:t>
+      </w:r>
+    </w:p>
+    <w:p>
+      <w:pPr>
+        <w:ind w:left="360"/>
+        <w:rPr>
+          <w:b/>
+          <w:sz w:val="24"/>
+          <w:szCs w:val="24"/>
+        </w:rPr>
+      </w:pPr>
+      <w:r>
+        <w:rPr>
+          <w:b/>
+          <w:sz w:val="24"/>
+          <w:szCs w:val="24"/>
+        </w:rPr>
+        <w:tab/>
+        <w:t xml:space="preserve">FROM course </w:t>
+      </w:r>
+    </w:p>
+    <w:p>
+      <w:pPr>
+        <w:ind w:left="360"/>
+        <w:rPr>
+          <w:b/>
+          <w:sz w:val="24"/>
+          <w:szCs w:val="24"/>
+        </w:rPr>
+      </w:pPr>
+      <w:r>
+        <w:rPr>
+          <w:b/>
+          <w:sz w:val="24"/>
+          <w:szCs w:val="24"/>
+        </w:rPr>
+        <w:t xml:space="preserve">WHERE course_no NOT IN </w:t>
+      </w:r>
+    </w:p>
+    <w:p>
+      <w:pPr>
+        <w:ind w:left="360"/>
+        <w:rPr>
+          <w:b/>
+          <w:sz w:val="24"/>
+          <w:szCs w:val="24"/>
+        </w:rPr>
+      </w:pPr>
+      <w:r>
+        <w:rPr>
+          <w:b/>
+          <w:sz w:val="24"/>
+          <w:szCs w:val="24"/>
+        </w:rPr>
+        <w:tab/>
+        <w:t>(SELECT course_no</w:t>
+      </w:r>
+    </w:p>
+    <w:p>
+      <w:pPr>
+        <w:ind w:left="360"/>
+        <w:rPr>
+          <w:b/>
+          <w:sz w:val="24"/>
+          <w:szCs w:val="24"/>
+        </w:rPr>
+      </w:pPr>
+      <w:r>
+        <w:rPr>
+          <w:b/>
+          <w:sz w:val="24"/>
+          <w:szCs w:val="24"/>
+        </w:rPr>
+        <w:tab/>
+      </w:r>
+      <w:r>
+        <w:rPr>
+          <w:b/>
+          <w:sz w:val="24"/>
+          <w:szCs w:val="24"/>
+        </w:rPr>
+        <w:tab/>
+        <w:t xml:space="preserve">FROM section </w:t>
+      </w:r>
+    </w:p>
+    <w:p>
+      <w:pPr>
+        <w:ind w:left="360"/>
+        <w:rPr>
+          <w:b/>
+          <w:sz w:val="24"/>
+          <w:szCs w:val="24"/>
+        </w:rPr>
+      </w:pPr>
+      <w:r>
+        <w:rPr>
+          <w:b/>
+          <w:sz w:val="24"/>
+          <w:szCs w:val="24"/>
+        </w:rPr>
+        <w:tab/>
+        <w:t>WHERE TO_CHAR(start_date_time, 'HH:MI') = '9:30')</w:t>
+      </w:r>
+    </w:p>
+    <w:p>
+      <w:pPr>
+        <w:ind w:left="360"/>
+        <w:rPr>
+          <w:b/>
+          <w:sz w:val="24"/>
+          <w:szCs w:val="24"/>
+        </w:rPr>
+      </w:pPr>
+      <w:r>
+        <w:rPr>
+          <w:b/>
+          <w:sz w:val="24"/>
+          <w:szCs w:val="24"/>
+        </w:rPr>
+        <w:t>ORDER BY course_no;</w:t>
+      </w:r>
     </w:p>
     <w:p>
       <w:pPr>
@@ -890,12 +1646,272 @@
     </w:p>
     <w:p>
       <w:pPr>
-        <w:rPr>
-          <w:bCs/>
-          <w:sz w:val="24"/>
-          <w:szCs w:val="24"/>
-        </w:rPr>
-      </w:pPr>
+        <w:ind w:left="360"/>
+        <w:rPr>
+          <w:b/>
+          <w:sz w:val="24"/>
+          <w:szCs w:val="24"/>
+        </w:rPr>
+      </w:pPr>
+      <w:r>
+        <w:rPr>
+          <w:b/>
+          <w:sz w:val="24"/>
+          <w:szCs w:val="24"/>
+        </w:rPr>
+        <w:t>SELECT s.student_id, s.last_name, g.numeric_grade</w:t>
+      </w:r>
+    </w:p>
+    <w:p>
+      <w:pPr>
+        <w:ind w:left="360"/>
+        <w:rPr>
+          <w:b/>
+          <w:sz w:val="24"/>
+          <w:szCs w:val="24"/>
+        </w:rPr>
+      </w:pPr>
+      <w:r>
+        <w:rPr>
+          <w:b/>
+          <w:sz w:val="24"/>
+          <w:szCs w:val="24"/>
+        </w:rPr>
+        <w:tab/>
+        <w:t>FROM grade g, student s</w:t>
+      </w:r>
+    </w:p>
+    <w:p>
+      <w:pPr>
+        <w:ind w:left="360"/>
+        <w:rPr>
+          <w:b/>
+          <w:sz w:val="24"/>
+          <w:szCs w:val="24"/>
+        </w:rPr>
+      </w:pPr>
+      <w:r>
+        <w:rPr>
+          <w:b/>
+          <w:sz w:val="24"/>
+          <w:szCs w:val="24"/>
+        </w:rPr>
+        <w:t>WHERE g.student_id = s.student_id</w:t>
+      </w:r>
+    </w:p>
+    <w:p>
+      <w:pPr>
+        <w:ind w:left="360"/>
+        <w:rPr>
+          <w:b/>
+          <w:sz w:val="24"/>
+          <w:szCs w:val="24"/>
+        </w:rPr>
+      </w:pPr>
+      <w:r>
+        <w:rPr>
+          <w:b/>
+          <w:sz w:val="24"/>
+          <w:szCs w:val="24"/>
+        </w:rPr>
+        <w:tab/>
+        <w:t>AND grade_type_code = 'QZ'</w:t>
+      </w:r>
+    </w:p>
+    <w:p>
+      <w:pPr>
+        <w:ind w:left="360"/>
+        <w:rPr>
+          <w:b/>
+          <w:sz w:val="24"/>
+          <w:szCs w:val="24"/>
+        </w:rPr>
+      </w:pPr>
+      <w:r>
+        <w:rPr>
+          <w:b/>
+          <w:sz w:val="24"/>
+          <w:szCs w:val="24"/>
+        </w:rPr>
+        <w:lastRenderedPageBreak/>
+        <w:tab/>
+        <w:t>AND g.grade_code_occurrence = '3'</w:t>
+      </w:r>
+    </w:p>
+    <w:p>
+      <w:pPr>
+        <w:ind w:left="360"/>
+        <w:rPr>
+          <w:b/>
+          <w:sz w:val="24"/>
+          <w:szCs w:val="24"/>
+        </w:rPr>
+      </w:pPr>
+      <w:r>
+        <w:rPr>
+          <w:b/>
+          <w:sz w:val="24"/>
+          <w:szCs w:val="24"/>
+        </w:rPr>
+        <w:tab/>
+        <w:t>AND g.section_id = 120</w:t>
+      </w:r>
+    </w:p>
+    <w:p>
+      <w:pPr>
+        <w:ind w:left="360"/>
+        <w:rPr>
+          <w:b/>
+          <w:sz w:val="24"/>
+          <w:szCs w:val="24"/>
+        </w:rPr>
+      </w:pPr>
+      <w:r>
+        <w:rPr>
+          <w:b/>
+          <w:sz w:val="24"/>
+          <w:szCs w:val="24"/>
+        </w:rPr>
+        <w:tab/>
+        <w:t xml:space="preserve">AND g.numeric_grade &gt; </w:t>
+      </w:r>
+    </w:p>
+    <w:p>
+      <w:pPr>
+        <w:ind w:left="360"/>
+        <w:rPr>
+          <w:b/>
+          <w:sz w:val="24"/>
+          <w:szCs w:val="24"/>
+        </w:rPr>
+      </w:pPr>
+      <w:r>
+        <w:rPr>
+          <w:b/>
+          <w:sz w:val="24"/>
+          <w:szCs w:val="24"/>
+        </w:rPr>
+        <w:tab/>
+        <w:t>(SELECT AVG(numeric_grade)</w:t>
+      </w:r>
+    </w:p>
+    <w:p>
+      <w:pPr>
+        <w:ind w:left="360"/>
+        <w:rPr>
+          <w:b/>
+          <w:sz w:val="24"/>
+          <w:szCs w:val="24"/>
+        </w:rPr>
+      </w:pPr>
+      <w:r>
+        <w:rPr>
+          <w:b/>
+          <w:sz w:val="24"/>
+          <w:szCs w:val="24"/>
+        </w:rPr>
+        <w:tab/>
+      </w:r>
+      <w:r>
+        <w:rPr>
+          <w:b/>
+          <w:sz w:val="24"/>
+          <w:szCs w:val="24"/>
+        </w:rPr>
+        <w:tab/>
+        <w:t>FROM grade</w:t>
+      </w:r>
+    </w:p>
+    <w:p>
+      <w:pPr>
+        <w:ind w:left="360"/>
+        <w:rPr>
+          <w:b/>
+          <w:sz w:val="24"/>
+          <w:szCs w:val="24"/>
+        </w:rPr>
+      </w:pPr>
+      <w:r>
+        <w:rPr>
+          <w:b/>
+          <w:sz w:val="24"/>
+          <w:szCs w:val="24"/>
+        </w:rPr>
+        <w:tab/>
+        <w:t>WHERE grade_type_code = 'QZ'</w:t>
+      </w:r>
+    </w:p>
+    <w:p>
+      <w:pPr>
+        <w:ind w:left="360"/>
+        <w:rPr>
+          <w:b/>
+          <w:sz w:val="24"/>
+          <w:szCs w:val="24"/>
+        </w:rPr>
+      </w:pPr>
+      <w:r>
+        <w:rPr>
+          <w:b/>
+          <w:sz w:val="24"/>
+          <w:szCs w:val="24"/>
+        </w:rPr>
+        <w:tab/>
+      </w:r>
+      <w:r>
+        <w:rPr>
+          <w:b/>
+          <w:sz w:val="24"/>
+          <w:szCs w:val="24"/>
+        </w:rPr>
+        <w:tab/>
+        <w:t>AND grade_code_occurrence = 3</w:t>
+      </w:r>
+    </w:p>
+    <w:p>
+      <w:pPr>
+        <w:ind w:left="360"/>
+        <w:rPr>
+          <w:b/>
+          <w:sz w:val="24"/>
+          <w:szCs w:val="24"/>
+        </w:rPr>
+      </w:pPr>
+      <w:r>
+        <w:rPr>
+          <w:b/>
+          <w:sz w:val="24"/>
+          <w:szCs w:val="24"/>
+        </w:rPr>
+        <w:tab/>
+      </w:r>
+      <w:r>
+        <w:rPr>
+          <w:b/>
+          <w:sz w:val="24"/>
+          <w:szCs w:val="24"/>
+        </w:rPr>
+        <w:tab/>
+        <w:t>AND section_id = 120)</w:t>
+      </w:r>
+    </w:p>
+    <w:p>
+      <w:pPr>
+        <w:ind w:left="360"/>
+        <w:rPr>
+          <w:b/>
+          <w:sz w:val="24"/>
+          <w:szCs w:val="24"/>
+        </w:rPr>
+      </w:pPr>
+      <w:r>
+        <w:rPr>
+          <w:b/>
+          <w:sz w:val="24"/>
+          <w:szCs w:val="24"/>
+        </w:rPr>
+        <w:t>ORDER BY s.student_id;</w:t>
+      </w:r>
     </w:p>
     <w:p>
       <w:pPr>
@@ -933,12 +1949,231 @@
     </w:p>
     <w:p>
       <w:pPr>
-        <w:rPr>
-          <w:bCs/>
-          <w:sz w:val="24"/>
-          <w:szCs w:val="24"/>
-        </w:rPr>
-      </w:pPr>
+        <w:ind w:left="360"/>
+        <w:rPr>
+          <w:b/>
+          <w:sz w:val="24"/>
+          <w:szCs w:val="24"/>
+        </w:rPr>
+      </w:pPr>
+      <w:r>
+        <w:rPr>
+          <w:b/>
+          <w:sz w:val="24"/>
+          <w:szCs w:val="24"/>
+        </w:rPr>
+        <w:t xml:space="preserve">SELECT s.student_id, g.section_id, </w:t>
+      </w:r>
+    </w:p>
+    <w:p>
+      <w:pPr>
+        <w:ind w:left="360"/>
+        <w:rPr>
+          <w:b/>
+          <w:sz w:val="24"/>
+          <w:szCs w:val="24"/>
+        </w:rPr>
+      </w:pPr>
+      <w:r>
+        <w:rPr>
+          <w:b/>
+          <w:sz w:val="24"/>
+          <w:szCs w:val="24"/>
+        </w:rPr>
+        <w:tab/>
+        <w:t xml:space="preserve">   s.last_name, g.numeric_grade</w:t>
+      </w:r>
+      <w:r>
+        <w:rPr>
+          <w:b/>
+          <w:sz w:val="24"/>
+          <w:szCs w:val="24"/>
+        </w:rPr>
+        <w:tab/>
+      </w:r>
+    </w:p>
+    <w:p>
+      <w:pPr>
+        <w:ind w:left="360"/>
+        <w:rPr>
+          <w:b/>
+          <w:sz w:val="24"/>
+          <w:szCs w:val="24"/>
+        </w:rPr>
+      </w:pPr>
+      <w:r>
+        <w:rPr>
+          <w:b/>
+          <w:sz w:val="24"/>
+          <w:szCs w:val="24"/>
+        </w:rPr>
+        <w:tab/>
+        <w:t>FROM student s, grade g</w:t>
+      </w:r>
+    </w:p>
+    <w:p>
+      <w:pPr>
+        <w:ind w:left="360"/>
+        <w:rPr>
+          <w:b/>
+          <w:sz w:val="24"/>
+          <w:szCs w:val="24"/>
+        </w:rPr>
+      </w:pPr>
+      <w:r>
+        <w:rPr>
+          <w:b/>
+          <w:sz w:val="24"/>
+          <w:szCs w:val="24"/>
+        </w:rPr>
+        <w:t>WHERE s.student_id = g.student_id</w:t>
+      </w:r>
+    </w:p>
+    <w:p>
+      <w:pPr>
+        <w:ind w:left="360"/>
+        <w:rPr>
+          <w:b/>
+          <w:sz w:val="24"/>
+          <w:szCs w:val="24"/>
+        </w:rPr>
+      </w:pPr>
+      <w:r>
+        <w:rPr>
+          <w:b/>
+          <w:sz w:val="24"/>
+          <w:szCs w:val="24"/>
+        </w:rPr>
+        <w:tab/>
+        <w:t xml:space="preserve">AND s.student_id IN </w:t>
+      </w:r>
+    </w:p>
+    <w:p>
+      <w:pPr>
+        <w:ind w:left="360"/>
+        <w:rPr>
+          <w:b/>
+          <w:sz w:val="24"/>
+          <w:szCs w:val="24"/>
+        </w:rPr>
+      </w:pPr>
+      <w:r>
+        <w:rPr>
+          <w:b/>
+          <w:sz w:val="24"/>
+          <w:szCs w:val="24"/>
+        </w:rPr>
+        <w:tab/>
+      </w:r>
+      <w:r>
+        <w:rPr>
+          <w:b/>
+          <w:sz w:val="24"/>
+          <w:szCs w:val="24"/>
+        </w:rPr>
+        <w:tab/>
+        <w:t>(SELECT e.student_id</w:t>
+      </w:r>
+    </w:p>
+    <w:p>
+      <w:pPr>
+        <w:ind w:left="360"/>
+        <w:rPr>
+          <w:b/>
+          <w:sz w:val="24"/>
+          <w:szCs w:val="24"/>
+        </w:rPr>
+      </w:pPr>
+      <w:r>
+        <w:rPr>
+          <w:b/>
+          <w:sz w:val="24"/>
+          <w:szCs w:val="24"/>
+        </w:rPr>
+        <w:tab/>
+      </w:r>
+      <w:r>
+        <w:rPr>
+          <w:b/>
+          <w:sz w:val="24"/>
+          <w:szCs w:val="24"/>
+        </w:rPr>
+        <w:tab/>
+      </w:r>
+      <w:r>
+        <w:rPr>
+          <w:b/>
+          <w:sz w:val="24"/>
+          <w:szCs w:val="24"/>
+        </w:rPr>
+        <w:tab/>
+        <w:t>FROM enrollment e, section s</w:t>
+      </w:r>
+    </w:p>
+    <w:p>
+      <w:pPr>
+        <w:ind w:left="360"/>
+        <w:rPr>
+          <w:b/>
+          <w:sz w:val="24"/>
+          <w:szCs w:val="24"/>
+        </w:rPr>
+      </w:pPr>
+      <w:r>
+        <w:rPr>
+          <w:b/>
+          <w:sz w:val="24"/>
+          <w:szCs w:val="24"/>
+        </w:rPr>
+        <w:tab/>
+      </w:r>
+      <w:r>
+        <w:rPr>
+          <w:b/>
+          <w:sz w:val="24"/>
+          <w:szCs w:val="24"/>
+        </w:rPr>
+        <w:tab/>
+        <w:t>WHERE e.section_id = s.section_id)</w:t>
+      </w:r>
+    </w:p>
+    <w:p>
+      <w:pPr>
+        <w:ind w:left="360"/>
+        <w:rPr>
+          <w:b/>
+          <w:sz w:val="24"/>
+          <w:szCs w:val="24"/>
+        </w:rPr>
+      </w:pPr>
+      <w:r>
+        <w:rPr>
+          <w:b/>
+          <w:sz w:val="24"/>
+          <w:szCs w:val="24"/>
+        </w:rPr>
+        <w:tab/>
+        <w:t>AND g.grade_type_code = 'FI'</w:t>
+      </w:r>
+    </w:p>
+    <w:p>
+      <w:pPr>
+        <w:ind w:left="360"/>
+        <w:rPr>
+          <w:b/>
+          <w:sz w:val="24"/>
+          <w:szCs w:val="24"/>
+        </w:rPr>
+      </w:pPr>
+      <w:r>
+        <w:rPr>
+          <w:b/>
+          <w:sz w:val="24"/>
+          <w:szCs w:val="24"/>
+        </w:rPr>
+        <w:tab/>
+        <w:t>AND g.section_id = 142;</w:t>
+      </w:r>
     </w:p>
     <w:p>
       <w:pPr>
@@ -976,12 +2211,355 @@
     </w:p>
     <w:p>
       <w:pPr>
-        <w:rPr>
-          <w:bCs/>
-          <w:sz w:val="24"/>
-          <w:szCs w:val="24"/>
-        </w:rPr>
-      </w:pPr>
+        <w:ind w:left="360"/>
+        <w:rPr>
+          <w:b/>
+          <w:sz w:val="24"/>
+          <w:szCs w:val="24"/>
+        </w:rPr>
+      </w:pPr>
+      <w:r>
+        <w:rPr>
+          <w:b/>
+          <w:sz w:val="24"/>
+          <w:szCs w:val="24"/>
+        </w:rPr>
+        <w:t>SELECT last_name, first_name</w:t>
+      </w:r>
+    </w:p>
+    <w:p>
+      <w:pPr>
+        <w:ind w:left="360"/>
+        <w:rPr>
+          <w:b/>
+          <w:sz w:val="24"/>
+          <w:szCs w:val="24"/>
+        </w:rPr>
+      </w:pPr>
+      <w:r>
+        <w:rPr>
+          <w:b/>
+          <w:sz w:val="24"/>
+          <w:szCs w:val="24"/>
+        </w:rPr>
+        <w:tab/>
+        <w:t>FROM student</w:t>
+      </w:r>
+    </w:p>
+    <w:p>
+      <w:pPr>
+        <w:ind w:left="360"/>
+        <w:rPr>
+          <w:b/>
+          <w:sz w:val="24"/>
+          <w:szCs w:val="24"/>
+        </w:rPr>
+      </w:pPr>
+      <w:r>
+        <w:rPr>
+          <w:b/>
+          <w:sz w:val="24"/>
+          <w:szCs w:val="24"/>
+        </w:rPr>
+        <w:t xml:space="preserve">WHERE student_id IN </w:t>
+      </w:r>
+    </w:p>
+    <w:p>
+      <w:pPr>
+        <w:ind w:left="360"/>
+        <w:rPr>
+          <w:b/>
+          <w:sz w:val="24"/>
+          <w:szCs w:val="24"/>
+        </w:rPr>
+      </w:pPr>
+      <w:r>
+        <w:rPr>
+          <w:b/>
+          <w:sz w:val="24"/>
+          <w:szCs w:val="24"/>
+        </w:rPr>
+        <w:lastRenderedPageBreak/>
+        <w:tab/>
+        <w:t>(SELECT DISTINCT student_id</w:t>
+      </w:r>
+    </w:p>
+    <w:p>
+      <w:pPr>
+        <w:ind w:left="360"/>
+        <w:rPr>
+          <w:b/>
+          <w:sz w:val="24"/>
+          <w:szCs w:val="24"/>
+        </w:rPr>
+      </w:pPr>
+      <w:r>
+        <w:rPr>
+          <w:b/>
+          <w:sz w:val="24"/>
+          <w:szCs w:val="24"/>
+        </w:rPr>
+        <w:tab/>
+      </w:r>
+      <w:r>
+        <w:rPr>
+          <w:b/>
+          <w:sz w:val="24"/>
+          <w:szCs w:val="24"/>
+        </w:rPr>
+        <w:tab/>
+        <w:t xml:space="preserve">FROM enrollment </w:t>
+      </w:r>
+    </w:p>
+    <w:p>
+      <w:pPr>
+        <w:ind w:left="360"/>
+        <w:rPr>
+          <w:b/>
+          <w:sz w:val="24"/>
+          <w:szCs w:val="24"/>
+        </w:rPr>
+      </w:pPr>
+      <w:r>
+        <w:rPr>
+          <w:b/>
+          <w:sz w:val="24"/>
+          <w:szCs w:val="24"/>
+        </w:rPr>
+        <w:tab/>
+        <w:t>WHERE section_id IN</w:t>
+      </w:r>
+    </w:p>
+    <w:p>
+      <w:pPr>
+        <w:ind w:left="360"/>
+        <w:rPr>
+          <w:b/>
+          <w:sz w:val="24"/>
+          <w:szCs w:val="24"/>
+        </w:rPr>
+      </w:pPr>
+      <w:r>
+        <w:rPr>
+          <w:b/>
+          <w:sz w:val="24"/>
+          <w:szCs w:val="24"/>
+        </w:rPr>
+        <w:tab/>
+      </w:r>
+      <w:r>
+        <w:rPr>
+          <w:b/>
+          <w:sz w:val="24"/>
+          <w:szCs w:val="24"/>
+        </w:rPr>
+        <w:tab/>
+        <w:t>(SELECT section_id</w:t>
+      </w:r>
+    </w:p>
+    <w:p>
+      <w:pPr>
+        <w:ind w:left="360"/>
+        <w:rPr>
+          <w:b/>
+          <w:sz w:val="24"/>
+          <w:szCs w:val="24"/>
+        </w:rPr>
+      </w:pPr>
+      <w:r>
+        <w:rPr>
+          <w:b/>
+          <w:sz w:val="24"/>
+          <w:szCs w:val="24"/>
+        </w:rPr>
+        <w:tab/>
+      </w:r>
+      <w:r>
+        <w:rPr>
+          <w:b/>
+          <w:sz w:val="24"/>
+          <w:szCs w:val="24"/>
+        </w:rPr>
+        <w:tab/>
+      </w:r>
+      <w:r>
+        <w:rPr>
+          <w:b/>
+          <w:sz w:val="24"/>
+          <w:szCs w:val="24"/>
+        </w:rPr>
+        <w:tab/>
+        <w:t>FROM section</w:t>
+      </w:r>
+    </w:p>
+    <w:p>
+      <w:pPr>
+        <w:ind w:left="360"/>
+        <w:rPr>
+          <w:b/>
+          <w:sz w:val="24"/>
+          <w:szCs w:val="24"/>
+        </w:rPr>
+      </w:pPr>
+      <w:r>
+        <w:rPr>
+          <w:b/>
+          <w:sz w:val="24"/>
+          <w:szCs w:val="24"/>
+        </w:rPr>
+        <w:tab/>
+      </w:r>
+      <w:r>
+        <w:rPr>
+          <w:b/>
+          <w:sz w:val="24"/>
+          <w:szCs w:val="24"/>
+        </w:rPr>
+        <w:tab/>
+        <w:t xml:space="preserve">WHERE course_no IN </w:t>
+      </w:r>
+    </w:p>
+    <w:p>
+      <w:pPr>
+        <w:ind w:left="360"/>
+        <w:rPr>
+          <w:b/>
+          <w:sz w:val="24"/>
+          <w:szCs w:val="24"/>
+        </w:rPr>
+      </w:pPr>
+      <w:r>
+        <w:rPr>
+          <w:b/>
+          <w:sz w:val="24"/>
+          <w:szCs w:val="24"/>
+        </w:rPr>
+        <w:tab/>
+      </w:r>
+      <w:r>
+        <w:rPr>
+          <w:b/>
+          <w:sz w:val="24"/>
+          <w:szCs w:val="24"/>
+        </w:rPr>
+        <w:tab/>
+        <w:t>(SELECT course_no</w:t>
+      </w:r>
+    </w:p>
+    <w:p>
+      <w:pPr>
+        <w:ind w:left="360"/>
+        <w:rPr>
+          <w:b/>
+          <w:sz w:val="24"/>
+          <w:szCs w:val="24"/>
+        </w:rPr>
+      </w:pPr>
+      <w:r>
+        <w:rPr>
+          <w:b/>
+          <w:sz w:val="24"/>
+          <w:szCs w:val="24"/>
+        </w:rPr>
+        <w:tab/>
+      </w:r>
+      <w:r>
+        <w:rPr>
+          <w:b/>
+          <w:sz w:val="24"/>
+          <w:szCs w:val="24"/>
+        </w:rPr>
+        <w:tab/>
+      </w:r>
+      <w:r>
+        <w:rPr>
+          <w:b/>
+          <w:sz w:val="24"/>
+          <w:szCs w:val="24"/>
+        </w:rPr>
+        <w:tab/>
+        <w:t>FROM course</w:t>
+      </w:r>
+    </w:p>
+    <w:p>
+      <w:pPr>
+        <w:ind w:left="360"/>
+        <w:rPr>
+          <w:b/>
+          <w:sz w:val="24"/>
+          <w:szCs w:val="24"/>
+        </w:rPr>
+      </w:pPr>
+      <w:r>
+        <w:rPr>
+          <w:b/>
+          <w:sz w:val="24"/>
+          <w:szCs w:val="24"/>
+        </w:rPr>
+        <w:tab/>
+      </w:r>
+      <w:r>
+        <w:rPr>
+          <w:b/>
+          <w:sz w:val="24"/>
+          <w:szCs w:val="24"/>
+        </w:rPr>
+        <w:tab/>
+        <w:t xml:space="preserve">WHERE description = 'Systems Analysis' </w:t>
+      </w:r>
+    </w:p>
+    <w:p>
+      <w:pPr>
+        <w:ind w:left="360"/>
+        <w:rPr>
+          <w:b/>
+          <w:sz w:val="24"/>
+          <w:szCs w:val="24"/>
+        </w:rPr>
+      </w:pPr>
+      <w:r>
+        <w:rPr>
+          <w:b/>
+          <w:sz w:val="24"/>
+          <w:szCs w:val="24"/>
+        </w:rPr>
+        <w:tab/>
+      </w:r>
+      <w:r>
+        <w:rPr>
+          <w:b/>
+          <w:sz w:val="24"/>
+          <w:szCs w:val="24"/>
+        </w:rPr>
+        <w:tab/>
+      </w:r>
+      <w:r>
+        <w:rPr>
+          <w:b/>
+          <w:sz w:val="24"/>
+          <w:szCs w:val="24"/>
+        </w:rPr>
+        <w:tab/>
+        <w:t>AND description = 'Project Management')))</w:t>
+      </w:r>
+    </w:p>
+    <w:p>
+      <w:pPr>
+        <w:ind w:left="360"/>
+        <w:rPr>
+          <w:b/>
+          <w:sz w:val="24"/>
+          <w:szCs w:val="24"/>
+        </w:rPr>
+      </w:pPr>
+      <w:r>
+        <w:rPr>
+          <w:b/>
+          <w:sz w:val="24"/>
+          <w:szCs w:val="24"/>
+        </w:rPr>
+        <w:t>ORDER BY last_name;</w:t>
+      </w:r>
     </w:p>
     <w:p>
       <w:pPr>
@@ -1014,35 +2592,207 @@
           <w:sz w:val="24"/>
           <w:szCs w:val="24"/>
         </w:rPr>
-        <w:t xml:space="preserve">List the instructor name, course number and course description of the Java courses that have been taught by the </w:t>
-      </w:r>
-      <w:proofErr w:type="gramStart"/>
-      <w:r>
-        <w:rPr>
-          <w:bCs/>
-          <w:sz w:val="24"/>
-          <w:szCs w:val="24"/>
-        </w:rPr>
-        <w:t>Instructor</w:t>
-      </w:r>
-      <w:proofErr w:type="gramEnd"/>
-      <w:r>
-        <w:rPr>
-          <w:bCs/>
-          <w:sz w:val="24"/>
-          <w:szCs w:val="24"/>
-        </w:rPr>
-        <w:t xml:space="preserve"> that has taught the most Java courses.</w:t>
-      </w:r>
-    </w:p>
-    <w:p>
-      <w:pPr>
-        <w:rPr>
-          <w:bCs/>
-          <w:sz w:val="24"/>
-          <w:szCs w:val="24"/>
-        </w:rPr>
-      </w:pPr>
+        <w:t>List the instructor name, course number and course description of the Java courses that have been taught by the Instructor that has taught the most Java courses.</w:t>
+      </w:r>
+    </w:p>
+    <w:p>
+      <w:pPr>
+        <w:ind w:left="360"/>
+        <w:rPr>
+          <w:b/>
+          <w:sz w:val="24"/>
+          <w:szCs w:val="24"/>
+        </w:rPr>
+      </w:pPr>
+      <w:r>
+        <w:rPr>
+          <w:b/>
+          <w:sz w:val="24"/>
+          <w:szCs w:val="24"/>
+        </w:rPr>
+        <w:t>SELECT s.course_no, i.instructor_id, i.last_name, i.first_name</w:t>
+      </w:r>
+    </w:p>
+    <w:p>
+      <w:pPr>
+        <w:ind w:left="360"/>
+        <w:rPr>
+          <w:b/>
+          <w:sz w:val="24"/>
+          <w:szCs w:val="24"/>
+        </w:rPr>
+      </w:pPr>
+      <w:r>
+        <w:rPr>
+          <w:b/>
+          <w:sz w:val="24"/>
+          <w:szCs w:val="24"/>
+        </w:rPr>
+        <w:tab/>
+        <w:t>FROM instructor i, section s</w:t>
+      </w:r>
+    </w:p>
+    <w:p>
+      <w:pPr>
+        <w:ind w:left="360"/>
+        <w:rPr>
+          <w:b/>
+          <w:sz w:val="24"/>
+          <w:szCs w:val="24"/>
+        </w:rPr>
+      </w:pPr>
+      <w:r>
+        <w:rPr>
+          <w:b/>
+          <w:sz w:val="24"/>
+          <w:szCs w:val="24"/>
+        </w:rPr>
+        <w:t>WHERE s.instructor_id = i.instructor_id</w:t>
+      </w:r>
+    </w:p>
+    <w:p>
+      <w:pPr>
+        <w:ind w:left="360"/>
+        <w:rPr>
+          <w:b/>
+          <w:sz w:val="24"/>
+          <w:szCs w:val="24"/>
+        </w:rPr>
+      </w:pPr>
+      <w:r>
+        <w:rPr>
+          <w:b/>
+          <w:sz w:val="24"/>
+          <w:szCs w:val="24"/>
+        </w:rPr>
+        <w:tab/>
+        <w:t>AND s.course_no IN</w:t>
+      </w:r>
+    </w:p>
+    <w:p>
+      <w:pPr>
+        <w:ind w:left="360"/>
+        <w:rPr>
+          <w:b/>
+          <w:sz w:val="24"/>
+          <w:szCs w:val="24"/>
+        </w:rPr>
+      </w:pPr>
+      <w:r>
+        <w:rPr>
+          <w:b/>
+          <w:sz w:val="24"/>
+          <w:szCs w:val="24"/>
+        </w:rPr>
+        <w:tab/>
+      </w:r>
+      <w:r>
+        <w:rPr>
+          <w:b/>
+          <w:sz w:val="24"/>
+          <w:szCs w:val="24"/>
+        </w:rPr>
+        <w:tab/>
+        <w:t>(SELECT course_no</w:t>
+      </w:r>
+    </w:p>
+    <w:p>
+      <w:pPr>
+        <w:ind w:left="360"/>
+        <w:rPr>
+          <w:b/>
+          <w:sz w:val="24"/>
+          <w:szCs w:val="24"/>
+        </w:rPr>
+      </w:pPr>
+      <w:r>
+        <w:rPr>
+          <w:b/>
+          <w:sz w:val="24"/>
+          <w:szCs w:val="24"/>
+        </w:rPr>
+        <w:tab/>
+      </w:r>
+      <w:r>
+        <w:rPr>
+          <w:b/>
+          <w:sz w:val="24"/>
+          <w:szCs w:val="24"/>
+        </w:rPr>
+        <w:tab/>
+      </w:r>
+      <w:r>
+        <w:rPr>
+          <w:b/>
+          <w:sz w:val="24"/>
+          <w:szCs w:val="24"/>
+        </w:rPr>
+        <w:tab/>
+        <w:t>FROM course</w:t>
+      </w:r>
+    </w:p>
+    <w:p>
+      <w:pPr>
+        <w:ind w:left="360"/>
+        <w:rPr>
+          <w:b/>
+          <w:sz w:val="24"/>
+          <w:szCs w:val="24"/>
+        </w:rPr>
+      </w:pPr>
+      <w:r>
+        <w:rPr>
+          <w:b/>
+          <w:sz w:val="24"/>
+          <w:szCs w:val="24"/>
+        </w:rPr>
+        <w:tab/>
+      </w:r>
+      <w:r>
+        <w:rPr>
+          <w:b/>
+          <w:sz w:val="24"/>
+          <w:szCs w:val="24"/>
+        </w:rPr>
+        <w:tab/>
+        <w:t>WHERE description LIKE '%Java')</w:t>
+      </w:r>
+    </w:p>
+    <w:p>
+      <w:pPr>
+        <w:ind w:left="360"/>
+        <w:rPr>
+          <w:b/>
+          <w:sz w:val="24"/>
+          <w:szCs w:val="24"/>
+        </w:rPr>
+      </w:pPr>
+      <w:r>
+        <w:rPr>
+          <w:b/>
+          <w:sz w:val="24"/>
+          <w:szCs w:val="24"/>
+        </w:rPr>
+        <w:t>GROUP BY s.course_no, i.instructor_id, i.last_name, i.first_name</w:t>
+      </w:r>
+    </w:p>
+    <w:p>
+      <w:pPr>
+        <w:ind w:left="360"/>
+        <w:rPr>
+          <w:b/>
+          <w:sz w:val="24"/>
+          <w:szCs w:val="24"/>
+        </w:rPr>
+      </w:pPr>
+      <w:r>
+        <w:rPr>
+          <w:b/>
+          <w:sz w:val="24"/>
+          <w:szCs w:val="24"/>
+        </w:rPr>
+        <w:t>ORDER BY i.instructor_id, s.course_no;</w:t>
+      </w:r>
     </w:p>
     <w:p>
       <w:pPr>
@@ -1080,12 +2830,169 @@
     </w:p>
     <w:p>
       <w:pPr>
-        <w:rPr>
-          <w:bCs/>
-          <w:sz w:val="24"/>
-          <w:szCs w:val="24"/>
-        </w:rPr>
-      </w:pPr>
+        <w:ind w:left="360"/>
+        <w:rPr>
+          <w:b/>
+          <w:sz w:val="24"/>
+          <w:szCs w:val="24"/>
+        </w:rPr>
+      </w:pPr>
+      <w:r>
+        <w:rPr>
+          <w:b/>
+          <w:sz w:val="24"/>
+          <w:szCs w:val="24"/>
+        </w:rPr>
+        <w:t xml:space="preserve">SELECT last_name, first_name </w:t>
+      </w:r>
+    </w:p>
+    <w:p>
+      <w:pPr>
+        <w:ind w:left="360"/>
+        <w:rPr>
+          <w:b/>
+          <w:sz w:val="24"/>
+          <w:szCs w:val="24"/>
+        </w:rPr>
+      </w:pPr>
+      <w:r>
+        <w:rPr>
+          <w:b/>
+          <w:sz w:val="24"/>
+          <w:szCs w:val="24"/>
+        </w:rPr>
+        <w:tab/>
+        <w:t>FROM instructor</w:t>
+      </w:r>
+    </w:p>
+    <w:p>
+      <w:pPr>
+        <w:ind w:left="360"/>
+        <w:rPr>
+          <w:b/>
+          <w:sz w:val="24"/>
+          <w:szCs w:val="24"/>
+        </w:rPr>
+      </w:pPr>
+      <w:r>
+        <w:rPr>
+          <w:b/>
+          <w:sz w:val="24"/>
+          <w:szCs w:val="24"/>
+        </w:rPr>
+        <w:lastRenderedPageBreak/>
+        <w:t xml:space="preserve">WHERE instructor_id NOT IN </w:t>
+      </w:r>
+    </w:p>
+    <w:p>
+      <w:pPr>
+        <w:ind w:left="360"/>
+        <w:rPr>
+          <w:b/>
+          <w:sz w:val="24"/>
+          <w:szCs w:val="24"/>
+        </w:rPr>
+      </w:pPr>
+      <w:r>
+        <w:rPr>
+          <w:b/>
+          <w:sz w:val="24"/>
+          <w:szCs w:val="24"/>
+        </w:rPr>
+        <w:tab/>
+        <w:t>(SELECT s.instructor_id</w:t>
+      </w:r>
+    </w:p>
+    <w:p>
+      <w:pPr>
+        <w:ind w:left="360"/>
+        <w:rPr>
+          <w:b/>
+          <w:sz w:val="24"/>
+          <w:szCs w:val="24"/>
+        </w:rPr>
+      </w:pPr>
+      <w:r>
+        <w:rPr>
+          <w:b/>
+          <w:sz w:val="24"/>
+          <w:szCs w:val="24"/>
+        </w:rPr>
+        <w:tab/>
+      </w:r>
+      <w:r>
+        <w:rPr>
+          <w:b/>
+          <w:sz w:val="24"/>
+          <w:szCs w:val="24"/>
+        </w:rPr>
+        <w:tab/>
+        <w:t>FROM section s, grade g</w:t>
+      </w:r>
+    </w:p>
+    <w:p>
+      <w:pPr>
+        <w:ind w:left="360"/>
+        <w:rPr>
+          <w:b/>
+          <w:sz w:val="24"/>
+          <w:szCs w:val="24"/>
+        </w:rPr>
+      </w:pPr>
+      <w:r>
+        <w:rPr>
+          <w:b/>
+          <w:sz w:val="24"/>
+          <w:szCs w:val="24"/>
+        </w:rPr>
+        <w:tab/>
+        <w:t>WHERE s.section_id = g.section_id</w:t>
+      </w:r>
+    </w:p>
+    <w:p>
+      <w:pPr>
+        <w:ind w:left="360"/>
+        <w:rPr>
+          <w:b/>
+          <w:sz w:val="24"/>
+          <w:szCs w:val="24"/>
+        </w:rPr>
+      </w:pPr>
+      <w:r>
+        <w:rPr>
+          <w:b/>
+          <w:sz w:val="24"/>
+          <w:szCs w:val="24"/>
+        </w:rPr>
+        <w:tab/>
+      </w:r>
+      <w:r>
+        <w:rPr>
+          <w:b/>
+          <w:sz w:val="24"/>
+          <w:szCs w:val="24"/>
+        </w:rPr>
+        <w:tab/>
+        <w:t>AND g.grade_type_code = 'PJ')</w:t>
+      </w:r>
+    </w:p>
+    <w:p>
+      <w:pPr>
+        <w:ind w:left="360"/>
+        <w:rPr>
+          <w:b/>
+          <w:sz w:val="24"/>
+          <w:szCs w:val="24"/>
+        </w:rPr>
+      </w:pPr>
+      <w:r>
+        <w:rPr>
+          <w:b/>
+          <w:sz w:val="24"/>
+          <w:szCs w:val="24"/>
+        </w:rPr>
+        <w:t>ORDER BY last_name;</w:t>
+      </w:r>
     </w:p>
     <w:p>
       <w:pPr>
@@ -1123,12 +3030,188 @@
     </w:p>
     <w:p>
       <w:pPr>
-        <w:rPr>
-          <w:bCs/>
-          <w:sz w:val="24"/>
-          <w:szCs w:val="24"/>
-        </w:rPr>
-      </w:pPr>
+        <w:ind w:left="360"/>
+        <w:rPr>
+          <w:b/>
+          <w:sz w:val="24"/>
+          <w:szCs w:val="24"/>
+        </w:rPr>
+      </w:pPr>
+      <w:r>
+        <w:rPr>
+          <w:b/>
+          <w:sz w:val="24"/>
+          <w:szCs w:val="24"/>
+        </w:rPr>
+        <w:t>SELECT COUNT(*) AS "Total Student Below Average"</w:t>
+      </w:r>
+    </w:p>
+    <w:p>
+      <w:pPr>
+        <w:ind w:left="360"/>
+        <w:rPr>
+          <w:b/>
+          <w:sz w:val="24"/>
+          <w:szCs w:val="24"/>
+        </w:rPr>
+      </w:pPr>
+      <w:r>
+        <w:rPr>
+          <w:b/>
+          <w:sz w:val="24"/>
+          <w:szCs w:val="24"/>
+        </w:rPr>
+        <w:tab/>
+        <w:t>FROM grade</w:t>
+      </w:r>
+    </w:p>
+    <w:p>
+      <w:pPr>
+        <w:ind w:left="360"/>
+        <w:rPr>
+          <w:b/>
+          <w:sz w:val="24"/>
+          <w:szCs w:val="24"/>
+        </w:rPr>
+      </w:pPr>
+      <w:r>
+        <w:rPr>
+          <w:b/>
+          <w:sz w:val="24"/>
+          <w:szCs w:val="24"/>
+        </w:rPr>
+        <w:t>WHERE section_id = 86</w:t>
+      </w:r>
+    </w:p>
+    <w:p>
+      <w:pPr>
+        <w:ind w:left="360"/>
+        <w:rPr>
+          <w:b/>
+          <w:sz w:val="24"/>
+          <w:szCs w:val="24"/>
+        </w:rPr>
+      </w:pPr>
+      <w:r>
+        <w:rPr>
+          <w:b/>
+          <w:sz w:val="24"/>
+          <w:szCs w:val="24"/>
+        </w:rPr>
+        <w:tab/>
+        <w:t>AND grade_type_code = 'FI'</w:t>
+      </w:r>
+    </w:p>
+    <w:p>
+      <w:pPr>
+        <w:ind w:left="360"/>
+        <w:rPr>
+          <w:b/>
+          <w:sz w:val="24"/>
+          <w:szCs w:val="24"/>
+        </w:rPr>
+      </w:pPr>
+      <w:r>
+        <w:rPr>
+          <w:b/>
+          <w:sz w:val="24"/>
+          <w:szCs w:val="24"/>
+        </w:rPr>
+        <w:tab/>
+        <w:t xml:space="preserve">AND numeric_grade &lt; </w:t>
+      </w:r>
+    </w:p>
+    <w:p>
+      <w:pPr>
+        <w:ind w:left="360"/>
+        <w:rPr>
+          <w:b/>
+          <w:sz w:val="24"/>
+          <w:szCs w:val="24"/>
+        </w:rPr>
+      </w:pPr>
+      <w:r>
+        <w:rPr>
+          <w:b/>
+          <w:sz w:val="24"/>
+          <w:szCs w:val="24"/>
+        </w:rPr>
+        <w:tab/>
+        <w:t>(SELECT AVG(numeric_grade)</w:t>
+      </w:r>
+    </w:p>
+    <w:p>
+      <w:pPr>
+        <w:ind w:left="360"/>
+        <w:rPr>
+          <w:b/>
+          <w:sz w:val="24"/>
+          <w:szCs w:val="24"/>
+        </w:rPr>
+      </w:pPr>
+      <w:r>
+        <w:rPr>
+          <w:b/>
+          <w:sz w:val="24"/>
+          <w:szCs w:val="24"/>
+        </w:rPr>
+        <w:tab/>
+      </w:r>
+      <w:r>
+        <w:rPr>
+          <w:b/>
+          <w:sz w:val="24"/>
+          <w:szCs w:val="24"/>
+        </w:rPr>
+        <w:tab/>
+        <w:t>FROM grade</w:t>
+      </w:r>
+    </w:p>
+    <w:p>
+      <w:pPr>
+        <w:ind w:left="360"/>
+        <w:rPr>
+          <w:b/>
+          <w:sz w:val="24"/>
+          <w:szCs w:val="24"/>
+        </w:rPr>
+      </w:pPr>
+      <w:r>
+        <w:rPr>
+          <w:b/>
+          <w:sz w:val="24"/>
+          <w:szCs w:val="24"/>
+        </w:rPr>
+        <w:tab/>
+        <w:t>WHERE grade_type_code = 'FI'</w:t>
+      </w:r>
+    </w:p>
+    <w:p>
+      <w:pPr>
+        <w:ind w:left="360"/>
+        <w:rPr>
+          <w:b/>
+          <w:sz w:val="24"/>
+          <w:szCs w:val="24"/>
+        </w:rPr>
+      </w:pPr>
+      <w:r>
+        <w:rPr>
+          <w:b/>
+          <w:sz w:val="24"/>
+          <w:szCs w:val="24"/>
+        </w:rPr>
+        <w:tab/>
+      </w:r>
+      <w:r>
+        <w:rPr>
+          <w:b/>
+          <w:sz w:val="24"/>
+          <w:szCs w:val="24"/>
+        </w:rPr>
+        <w:tab/>
+        <w:t>AND section_id = 86);</w:t>
+      </w:r>
     </w:p>
     <w:p>
       <w:pPr>
@@ -1166,12 +3249,418 @@
     </w:p>
     <w:p>
       <w:pPr>
-        <w:rPr>
-          <w:bCs/>
-          <w:sz w:val="24"/>
-          <w:szCs w:val="24"/>
-        </w:rPr>
-      </w:pPr>
+        <w:ind w:left="360"/>
+        <w:rPr>
+          <w:b/>
+          <w:sz w:val="24"/>
+          <w:szCs w:val="24"/>
+        </w:rPr>
+      </w:pPr>
+      <w:r>
+        <w:rPr>
+          <w:b/>
+          <w:sz w:val="24"/>
+          <w:szCs w:val="24"/>
+        </w:rPr>
+        <w:t xml:space="preserve">SELECT city, state </w:t>
+      </w:r>
+    </w:p>
+    <w:p>
+      <w:pPr>
+        <w:ind w:left="360"/>
+        <w:rPr>
+          <w:b/>
+          <w:sz w:val="24"/>
+          <w:szCs w:val="24"/>
+        </w:rPr>
+      </w:pPr>
+      <w:r>
+        <w:rPr>
+          <w:b/>
+          <w:sz w:val="24"/>
+          <w:szCs w:val="24"/>
+        </w:rPr>
+        <w:tab/>
+        <w:t>FROM zipcode</w:t>
+      </w:r>
+    </w:p>
+    <w:p>
+      <w:pPr>
+        <w:ind w:left="360"/>
+        <w:rPr>
+          <w:b/>
+          <w:sz w:val="24"/>
+          <w:szCs w:val="24"/>
+        </w:rPr>
+      </w:pPr>
+      <w:r>
+        <w:rPr>
+          <w:b/>
+          <w:sz w:val="24"/>
+          <w:szCs w:val="24"/>
+        </w:rPr>
+        <w:t xml:space="preserve">WHERE zip = </w:t>
+      </w:r>
+    </w:p>
+    <w:p>
+      <w:pPr>
+        <w:ind w:left="360"/>
+        <w:rPr>
+          <w:b/>
+          <w:sz w:val="24"/>
+          <w:szCs w:val="24"/>
+        </w:rPr>
+      </w:pPr>
+      <w:r>
+        <w:rPr>
+          <w:b/>
+          <w:sz w:val="24"/>
+          <w:szCs w:val="24"/>
+        </w:rPr>
+        <w:tab/>
+        <w:t>(SELECT zip</w:t>
+      </w:r>
+    </w:p>
+    <w:p>
+      <w:pPr>
+        <w:ind w:left="360"/>
+        <w:rPr>
+          <w:b/>
+          <w:sz w:val="24"/>
+          <w:szCs w:val="24"/>
+        </w:rPr>
+      </w:pPr>
+      <w:r>
+        <w:rPr>
+          <w:b/>
+          <w:sz w:val="24"/>
+          <w:szCs w:val="24"/>
+        </w:rPr>
+        <w:tab/>
+      </w:r>
+      <w:r>
+        <w:rPr>
+          <w:b/>
+          <w:sz w:val="24"/>
+          <w:szCs w:val="24"/>
+        </w:rPr>
+        <w:tab/>
+        <w:t>FROM student</w:t>
+      </w:r>
+    </w:p>
+    <w:p>
+      <w:pPr>
+        <w:ind w:left="360"/>
+        <w:rPr>
+          <w:b/>
+          <w:sz w:val="24"/>
+          <w:szCs w:val="24"/>
+        </w:rPr>
+      </w:pPr>
+      <w:r>
+        <w:rPr>
+          <w:b/>
+          <w:sz w:val="24"/>
+          <w:szCs w:val="24"/>
+        </w:rPr>
+        <w:tab/>
+        <w:t xml:space="preserve">WHERE student_id IN </w:t>
+      </w:r>
+    </w:p>
+    <w:p>
+      <w:pPr>
+        <w:ind w:left="360"/>
+        <w:rPr>
+          <w:b/>
+          <w:sz w:val="24"/>
+          <w:szCs w:val="24"/>
+        </w:rPr>
+      </w:pPr>
+      <w:r>
+        <w:rPr>
+          <w:b/>
+          <w:sz w:val="24"/>
+          <w:szCs w:val="24"/>
+        </w:rPr>
+        <w:tab/>
+      </w:r>
+      <w:r>
+        <w:rPr>
+          <w:b/>
+          <w:sz w:val="24"/>
+          <w:szCs w:val="24"/>
+        </w:rPr>
+        <w:tab/>
+        <w:t>(SELECT DISTINCT student_id</w:t>
+      </w:r>
+    </w:p>
+    <w:p>
+      <w:pPr>
+        <w:ind w:left="360"/>
+        <w:rPr>
+          <w:b/>
+          <w:sz w:val="24"/>
+          <w:szCs w:val="24"/>
+        </w:rPr>
+      </w:pPr>
+      <w:r>
+        <w:rPr>
+          <w:b/>
+          <w:sz w:val="24"/>
+          <w:szCs w:val="24"/>
+        </w:rPr>
+        <w:lastRenderedPageBreak/>
+        <w:tab/>
+      </w:r>
+      <w:r>
+        <w:rPr>
+          <w:b/>
+          <w:sz w:val="24"/>
+          <w:szCs w:val="24"/>
+        </w:rPr>
+        <w:tab/>
+      </w:r>
+      <w:r>
+        <w:rPr>
+          <w:b/>
+          <w:sz w:val="24"/>
+          <w:szCs w:val="24"/>
+        </w:rPr>
+        <w:tab/>
+        <w:t>FROM enrollment)</w:t>
+      </w:r>
+    </w:p>
+    <w:p>
+      <w:pPr>
+        <w:ind w:left="360"/>
+        <w:rPr>
+          <w:b/>
+          <w:sz w:val="24"/>
+          <w:szCs w:val="24"/>
+        </w:rPr>
+      </w:pPr>
+      <w:r>
+        <w:rPr>
+          <w:b/>
+          <w:sz w:val="24"/>
+          <w:szCs w:val="24"/>
+        </w:rPr>
+        <w:tab/>
+        <w:t>GROUP BY zip</w:t>
+      </w:r>
+    </w:p>
+    <w:p>
+      <w:pPr>
+        <w:ind w:left="360"/>
+        <w:rPr>
+          <w:b/>
+          <w:sz w:val="24"/>
+          <w:szCs w:val="24"/>
+        </w:rPr>
+      </w:pPr>
+      <w:r>
+        <w:rPr>
+          <w:b/>
+          <w:sz w:val="24"/>
+          <w:szCs w:val="24"/>
+        </w:rPr>
+        <w:tab/>
+        <w:t xml:space="preserve">HAVING COUNT(zip) = </w:t>
+      </w:r>
+    </w:p>
+    <w:p>
+      <w:pPr>
+        <w:ind w:left="360"/>
+        <w:rPr>
+          <w:b/>
+          <w:sz w:val="24"/>
+          <w:szCs w:val="24"/>
+        </w:rPr>
+      </w:pPr>
+      <w:r>
+        <w:rPr>
+          <w:b/>
+          <w:sz w:val="24"/>
+          <w:szCs w:val="24"/>
+        </w:rPr>
+        <w:tab/>
+      </w:r>
+      <w:r>
+        <w:rPr>
+          <w:b/>
+          <w:sz w:val="24"/>
+          <w:szCs w:val="24"/>
+        </w:rPr>
+        <w:tab/>
+        <w:t>(SELECT MAX(COUNT(zip))</w:t>
+      </w:r>
+    </w:p>
+    <w:p>
+      <w:pPr>
+        <w:ind w:left="360"/>
+        <w:rPr>
+          <w:b/>
+          <w:sz w:val="24"/>
+          <w:szCs w:val="24"/>
+        </w:rPr>
+      </w:pPr>
+      <w:r>
+        <w:rPr>
+          <w:b/>
+          <w:sz w:val="24"/>
+          <w:szCs w:val="24"/>
+        </w:rPr>
+        <w:tab/>
+      </w:r>
+      <w:r>
+        <w:rPr>
+          <w:b/>
+          <w:sz w:val="24"/>
+          <w:szCs w:val="24"/>
+        </w:rPr>
+        <w:tab/>
+      </w:r>
+      <w:r>
+        <w:rPr>
+          <w:b/>
+          <w:sz w:val="24"/>
+          <w:szCs w:val="24"/>
+        </w:rPr>
+        <w:tab/>
+        <w:t>FROM student</w:t>
+      </w:r>
+    </w:p>
+    <w:p>
+      <w:pPr>
+        <w:ind w:left="360"/>
+        <w:rPr>
+          <w:b/>
+          <w:sz w:val="24"/>
+          <w:szCs w:val="24"/>
+        </w:rPr>
+      </w:pPr>
+      <w:r>
+        <w:rPr>
+          <w:b/>
+          <w:sz w:val="24"/>
+          <w:szCs w:val="24"/>
+        </w:rPr>
+        <w:tab/>
+      </w:r>
+      <w:r>
+        <w:rPr>
+          <w:b/>
+          <w:sz w:val="24"/>
+          <w:szCs w:val="24"/>
+        </w:rPr>
+        <w:tab/>
+        <w:t xml:space="preserve">WHERE student_id IN </w:t>
+      </w:r>
+    </w:p>
+    <w:p>
+      <w:pPr>
+        <w:ind w:left="360"/>
+        <w:rPr>
+          <w:b/>
+          <w:sz w:val="24"/>
+          <w:szCs w:val="24"/>
+        </w:rPr>
+      </w:pPr>
+      <w:r>
+        <w:rPr>
+          <w:b/>
+          <w:sz w:val="24"/>
+          <w:szCs w:val="24"/>
+        </w:rPr>
+        <w:tab/>
+      </w:r>
+      <w:r>
+        <w:rPr>
+          <w:b/>
+          <w:sz w:val="24"/>
+          <w:szCs w:val="24"/>
+        </w:rPr>
+        <w:tab/>
+      </w:r>
+      <w:r>
+        <w:rPr>
+          <w:b/>
+          <w:sz w:val="24"/>
+          <w:szCs w:val="24"/>
+        </w:rPr>
+        <w:tab/>
+        <w:t>(SELECT DISTINCT student_id</w:t>
+      </w:r>
+    </w:p>
+    <w:p>
+      <w:pPr>
+        <w:ind w:left="360"/>
+        <w:rPr>
+          <w:b/>
+          <w:sz w:val="24"/>
+          <w:szCs w:val="24"/>
+        </w:rPr>
+      </w:pPr>
+      <w:r>
+        <w:rPr>
+          <w:b/>
+          <w:sz w:val="24"/>
+          <w:szCs w:val="24"/>
+        </w:rPr>
+        <w:tab/>
+      </w:r>
+      <w:r>
+        <w:rPr>
+          <w:b/>
+          <w:sz w:val="24"/>
+          <w:szCs w:val="24"/>
+        </w:rPr>
+        <w:tab/>
+      </w:r>
+      <w:r>
+        <w:rPr>
+          <w:b/>
+          <w:sz w:val="24"/>
+          <w:szCs w:val="24"/>
+        </w:rPr>
+        <w:tab/>
+      </w:r>
+      <w:r>
+        <w:rPr>
+          <w:b/>
+          <w:sz w:val="24"/>
+          <w:szCs w:val="24"/>
+        </w:rPr>
+        <w:tab/>
+        <w:t>FROM enrollment)</w:t>
+      </w:r>
+    </w:p>
+    <w:p>
+      <w:pPr>
+        <w:ind w:left="360"/>
+        <w:rPr>
+          <w:b/>
+          <w:sz w:val="24"/>
+          <w:szCs w:val="24"/>
+        </w:rPr>
+      </w:pPr>
+      <w:r>
+        <w:rPr>
+          <w:b/>
+          <w:sz w:val="24"/>
+          <w:szCs w:val="24"/>
+        </w:rPr>
+        <w:tab/>
+      </w:r>
+      <w:r>
+        <w:rPr>
+          <w:b/>
+          <w:sz w:val="24"/>
+          <w:szCs w:val="24"/>
+        </w:rPr>
+        <w:tab/>
+        <w:t>GROUP BY zip));</w:t>
+      </w:r>
     </w:p>
     <w:p>
       <w:pPr>
@@ -1209,12 +3698,414 @@
     </w:p>
     <w:p>
       <w:pPr>
-        <w:rPr>
-          <w:bCs/>
-          <w:sz w:val="24"/>
-          <w:szCs w:val="24"/>
-        </w:rPr>
-      </w:pPr>
+        <w:ind w:left="360"/>
+        <w:rPr>
+          <w:b/>
+          <w:sz w:val="24"/>
+          <w:szCs w:val="24"/>
+        </w:rPr>
+      </w:pPr>
+      <w:r>
+        <w:rPr>
+          <w:b/>
+          <w:sz w:val="24"/>
+          <w:szCs w:val="24"/>
+        </w:rPr>
+        <w:t>SELECT s.student_id, s.last_name, s.first_name, g.numeric_grade AS "Highest Final Exam"</w:t>
+      </w:r>
+    </w:p>
+    <w:p>
+      <w:pPr>
+        <w:ind w:left="360"/>
+        <w:rPr>
+          <w:b/>
+          <w:sz w:val="24"/>
+          <w:szCs w:val="24"/>
+        </w:rPr>
+      </w:pPr>
+      <w:r>
+        <w:rPr>
+          <w:b/>
+          <w:sz w:val="24"/>
+          <w:szCs w:val="24"/>
+        </w:rPr>
+        <w:tab/>
+        <w:t>FROM student s, grade g</w:t>
+      </w:r>
+    </w:p>
+    <w:p>
+      <w:pPr>
+        <w:ind w:left="360"/>
+        <w:rPr>
+          <w:b/>
+          <w:sz w:val="24"/>
+          <w:szCs w:val="24"/>
+        </w:rPr>
+      </w:pPr>
+      <w:r>
+        <w:rPr>
+          <w:b/>
+          <w:sz w:val="24"/>
+          <w:szCs w:val="24"/>
+        </w:rPr>
+        <w:t>WHERE s.student_id = g.student_id</w:t>
+      </w:r>
+    </w:p>
+    <w:p>
+      <w:pPr>
+        <w:ind w:left="360"/>
+        <w:rPr>
+          <w:b/>
+          <w:sz w:val="24"/>
+          <w:szCs w:val="24"/>
+        </w:rPr>
+      </w:pPr>
+      <w:r>
+        <w:rPr>
+          <w:b/>
+          <w:sz w:val="24"/>
+          <w:szCs w:val="24"/>
+        </w:rPr>
+        <w:tab/>
+        <w:t xml:space="preserve">AND s.student_id = </w:t>
+      </w:r>
+    </w:p>
+    <w:p>
+      <w:pPr>
+        <w:ind w:left="360"/>
+        <w:rPr>
+          <w:b/>
+          <w:sz w:val="24"/>
+          <w:szCs w:val="24"/>
+        </w:rPr>
+      </w:pPr>
+      <w:r>
+        <w:rPr>
+          <w:b/>
+          <w:sz w:val="24"/>
+          <w:szCs w:val="24"/>
+        </w:rPr>
+        <w:tab/>
+      </w:r>
+      <w:r>
+        <w:rPr>
+          <w:b/>
+          <w:sz w:val="24"/>
+          <w:szCs w:val="24"/>
+        </w:rPr>
+        <w:tab/>
+        <w:t>(SELECT student_id</w:t>
+      </w:r>
+    </w:p>
+    <w:p>
+      <w:pPr>
+        <w:ind w:left="360"/>
+        <w:rPr>
+          <w:b/>
+          <w:sz w:val="24"/>
+          <w:szCs w:val="24"/>
+        </w:rPr>
+      </w:pPr>
+      <w:r>
+        <w:rPr>
+          <w:b/>
+          <w:sz w:val="24"/>
+          <w:szCs w:val="24"/>
+        </w:rPr>
+        <w:tab/>
+      </w:r>
+      <w:r>
+        <w:rPr>
+          <w:b/>
+          <w:sz w:val="24"/>
+          <w:szCs w:val="24"/>
+        </w:rPr>
+        <w:tab/>
+      </w:r>
+      <w:r>
+        <w:rPr>
+          <w:b/>
+          <w:sz w:val="24"/>
+          <w:szCs w:val="24"/>
+        </w:rPr>
+        <w:tab/>
+        <w:t>FROM grade</w:t>
+      </w:r>
+    </w:p>
+    <w:p>
+      <w:pPr>
+        <w:ind w:left="360"/>
+        <w:rPr>
+          <w:b/>
+          <w:sz w:val="24"/>
+          <w:szCs w:val="24"/>
+        </w:rPr>
+      </w:pPr>
+      <w:r>
+        <w:rPr>
+          <w:b/>
+          <w:sz w:val="24"/>
+          <w:szCs w:val="24"/>
+        </w:rPr>
+        <w:tab/>
+      </w:r>
+      <w:r>
+        <w:rPr>
+          <w:b/>
+          <w:sz w:val="24"/>
+          <w:szCs w:val="24"/>
+        </w:rPr>
+        <w:tab/>
+        <w:t xml:space="preserve">WHERE numeric_grade = </w:t>
+      </w:r>
+    </w:p>
+    <w:p>
+      <w:pPr>
+        <w:ind w:left="360"/>
+        <w:rPr>
+          <w:b/>
+          <w:sz w:val="24"/>
+          <w:szCs w:val="24"/>
+        </w:rPr>
+      </w:pPr>
+      <w:r>
+        <w:rPr>
+          <w:b/>
+          <w:sz w:val="24"/>
+          <w:szCs w:val="24"/>
+        </w:rPr>
+        <w:tab/>
+      </w:r>
+      <w:r>
+        <w:rPr>
+          <w:b/>
+          <w:sz w:val="24"/>
+          <w:szCs w:val="24"/>
+        </w:rPr>
+        <w:tab/>
+      </w:r>
+      <w:r>
+        <w:rPr>
+          <w:b/>
+          <w:sz w:val="24"/>
+          <w:szCs w:val="24"/>
+        </w:rPr>
+        <w:tab/>
+        <w:t>(SELECT MAX(numeric_grade)</w:t>
+      </w:r>
+    </w:p>
+    <w:p>
+      <w:pPr>
+        <w:ind w:left="360"/>
+        <w:rPr>
+          <w:b/>
+          <w:sz w:val="24"/>
+          <w:szCs w:val="24"/>
+        </w:rPr>
+      </w:pPr>
+      <w:r>
+        <w:rPr>
+          <w:b/>
+          <w:sz w:val="24"/>
+          <w:szCs w:val="24"/>
+        </w:rPr>
+        <w:tab/>
+      </w:r>
+      <w:r>
+        <w:rPr>
+          <w:b/>
+          <w:sz w:val="24"/>
+          <w:szCs w:val="24"/>
+        </w:rPr>
+        <w:tab/>
+      </w:r>
+      <w:r>
+        <w:rPr>
+          <w:b/>
+          <w:sz w:val="24"/>
+          <w:szCs w:val="24"/>
+        </w:rPr>
+        <w:tab/>
+      </w:r>
+      <w:r>
+        <w:rPr>
+          <w:b/>
+          <w:sz w:val="24"/>
+          <w:szCs w:val="24"/>
+        </w:rPr>
+        <w:tab/>
+        <w:t>FROM grade</w:t>
+      </w:r>
+    </w:p>
+    <w:p>
+      <w:pPr>
+        <w:ind w:left="360"/>
+        <w:rPr>
+          <w:b/>
+          <w:sz w:val="24"/>
+          <w:szCs w:val="24"/>
+        </w:rPr>
+      </w:pPr>
+      <w:r>
+        <w:rPr>
+          <w:b/>
+          <w:sz w:val="24"/>
+          <w:szCs w:val="24"/>
+        </w:rPr>
+        <w:tab/>
+      </w:r>
+      <w:r>
+        <w:rPr>
+          <w:b/>
+          <w:sz w:val="24"/>
+          <w:szCs w:val="24"/>
+        </w:rPr>
+        <w:tab/>
+      </w:r>
+      <w:r>
+        <w:rPr>
+          <w:b/>
+          <w:sz w:val="24"/>
+          <w:szCs w:val="24"/>
+        </w:rPr>
+        <w:tab/>
+        <w:t>WHERE section_id = 81</w:t>
+      </w:r>
+    </w:p>
+    <w:p>
+      <w:pPr>
+        <w:ind w:left="360"/>
+        <w:rPr>
+          <w:b/>
+          <w:sz w:val="24"/>
+          <w:szCs w:val="24"/>
+        </w:rPr>
+      </w:pPr>
+      <w:r>
+        <w:rPr>
+          <w:b/>
+          <w:sz w:val="24"/>
+          <w:szCs w:val="24"/>
+        </w:rPr>
+        <w:tab/>
+      </w:r>
+      <w:r>
+        <w:rPr>
+          <w:b/>
+          <w:sz w:val="24"/>
+          <w:szCs w:val="24"/>
+        </w:rPr>
+        <w:tab/>
+      </w:r>
+      <w:r>
+        <w:rPr>
+          <w:b/>
+          <w:sz w:val="24"/>
+          <w:szCs w:val="24"/>
+        </w:rPr>
+        <w:tab/>
+      </w:r>
+      <w:r>
+        <w:rPr>
+          <w:b/>
+          <w:sz w:val="24"/>
+          <w:szCs w:val="24"/>
+        </w:rPr>
+        <w:tab/>
+        <w:t>AND grade_type_code = 'FI')</w:t>
+      </w:r>
+    </w:p>
+    <w:p>
+      <w:pPr>
+        <w:ind w:left="360"/>
+        <w:rPr>
+          <w:b/>
+          <w:sz w:val="24"/>
+          <w:szCs w:val="24"/>
+        </w:rPr>
+      </w:pPr>
+      <w:r>
+        <w:rPr>
+          <w:b/>
+          <w:sz w:val="24"/>
+          <w:szCs w:val="24"/>
+        </w:rPr>
+        <w:tab/>
+      </w:r>
+      <w:r>
+        <w:rPr>
+          <w:b/>
+          <w:sz w:val="24"/>
+          <w:szCs w:val="24"/>
+        </w:rPr>
+        <w:tab/>
+        <w:t>AND section_id = 81</w:t>
+      </w:r>
+    </w:p>
+    <w:p>
+      <w:pPr>
+        <w:ind w:left="360"/>
+        <w:rPr>
+          <w:b/>
+          <w:sz w:val="24"/>
+          <w:szCs w:val="24"/>
+        </w:rPr>
+      </w:pPr>
+      <w:r>
+        <w:rPr>
+          <w:b/>
+          <w:sz w:val="24"/>
+          <w:szCs w:val="24"/>
+        </w:rPr>
+        <w:tab/>
+      </w:r>
+      <w:r>
+        <w:rPr>
+          <w:b/>
+          <w:sz w:val="24"/>
+          <w:szCs w:val="24"/>
+        </w:rPr>
+        <w:tab/>
+        <w:t>AND grade_type_code = 'FI')</w:t>
+      </w:r>
+    </w:p>
+    <w:p>
+      <w:pPr>
+        <w:ind w:left="360"/>
+        <w:rPr>
+          <w:b/>
+          <w:sz w:val="24"/>
+          <w:szCs w:val="24"/>
+        </w:rPr>
+      </w:pPr>
+      <w:r>
+        <w:rPr>
+          <w:b/>
+          <w:sz w:val="24"/>
+          <w:szCs w:val="24"/>
+        </w:rPr>
+        <w:tab/>
+        <w:t>AND section_id = 81</w:t>
+      </w:r>
+    </w:p>
+    <w:p>
+      <w:pPr>
+        <w:ind w:left="360"/>
+        <w:rPr>
+          <w:b/>
+          <w:sz w:val="24"/>
+          <w:szCs w:val="24"/>
+        </w:rPr>
+      </w:pPr>
+      <w:r>
+        <w:rPr>
+          <w:b/>
+          <w:sz w:val="24"/>
+          <w:szCs w:val="24"/>
+        </w:rPr>
+        <w:tab/>
+        <w:t>AND grade_type_code = 'FI';</w:t>
+      </w:r>
     </w:p>
     <w:p>
       <w:pPr>
@@ -1252,12 +4143,187 @@
     </w:p>
     <w:p>
       <w:pPr>
-        <w:rPr>
-          <w:bCs/>
-          <w:sz w:val="24"/>
-          <w:szCs w:val="24"/>
-        </w:rPr>
-      </w:pPr>
+        <w:ind w:left="360"/>
+        <w:rPr>
+          <w:b/>
+          <w:sz w:val="24"/>
+          <w:szCs w:val="24"/>
+        </w:rPr>
+      </w:pPr>
+      <w:r>
+        <w:rPr>
+          <w:b/>
+          <w:sz w:val="24"/>
+          <w:szCs w:val="24"/>
+        </w:rPr>
+        <w:t xml:space="preserve">SELECT student_id, last_name, first_name </w:t>
+      </w:r>
+    </w:p>
+    <w:p>
+      <w:pPr>
+        <w:ind w:left="360"/>
+        <w:rPr>
+          <w:b/>
+          <w:sz w:val="24"/>
+          <w:szCs w:val="24"/>
+        </w:rPr>
+      </w:pPr>
+      <w:r>
+        <w:rPr>
+          <w:b/>
+          <w:sz w:val="24"/>
+          <w:szCs w:val="24"/>
+        </w:rPr>
+        <w:tab/>
+        <w:t>FROM student</w:t>
+      </w:r>
+    </w:p>
+    <w:p>
+      <w:pPr>
+        <w:ind w:left="360"/>
+        <w:rPr>
+          <w:b/>
+          <w:sz w:val="24"/>
+          <w:szCs w:val="24"/>
+        </w:rPr>
+      </w:pPr>
+      <w:r>
+        <w:rPr>
+          <w:b/>
+          <w:sz w:val="24"/>
+          <w:szCs w:val="24"/>
+        </w:rPr>
+        <w:t xml:space="preserve">WHERE student_id IN </w:t>
+      </w:r>
+    </w:p>
+    <w:p>
+      <w:pPr>
+        <w:ind w:left="360"/>
+        <w:rPr>
+          <w:b/>
+          <w:sz w:val="24"/>
+          <w:szCs w:val="24"/>
+        </w:rPr>
+      </w:pPr>
+      <w:r>
+        <w:rPr>
+          <w:b/>
+          <w:sz w:val="24"/>
+          <w:szCs w:val="24"/>
+        </w:rPr>
+        <w:tab/>
+        <w:t>(SELECT e.student_id</w:t>
+      </w:r>
+    </w:p>
+    <w:p>
+      <w:pPr>
+        <w:ind w:left="360"/>
+        <w:rPr>
+          <w:b/>
+          <w:sz w:val="24"/>
+          <w:szCs w:val="24"/>
+        </w:rPr>
+      </w:pPr>
+      <w:r>
+        <w:rPr>
+          <w:b/>
+          <w:sz w:val="24"/>
+          <w:szCs w:val="24"/>
+        </w:rPr>
+        <w:tab/>
+      </w:r>
+      <w:r>
+        <w:rPr>
+          <w:b/>
+          <w:sz w:val="24"/>
+          <w:szCs w:val="24"/>
+        </w:rPr>
+        <w:tab/>
+        <w:t>FROM enrollment e, section s</w:t>
+      </w:r>
+    </w:p>
+    <w:p>
+      <w:pPr>
+        <w:ind w:left="360"/>
+        <w:rPr>
+          <w:b/>
+          <w:sz w:val="24"/>
+          <w:szCs w:val="24"/>
+        </w:rPr>
+      </w:pPr>
+      <w:r>
+        <w:rPr>
+          <w:b/>
+          <w:sz w:val="24"/>
+          <w:szCs w:val="24"/>
+        </w:rPr>
+        <w:tab/>
+        <w:t>WHERE s.section_id = e.section_id</w:t>
+      </w:r>
+    </w:p>
+    <w:p>
+      <w:pPr>
+        <w:ind w:left="360"/>
+        <w:rPr>
+          <w:b/>
+          <w:sz w:val="24"/>
+          <w:szCs w:val="24"/>
+        </w:rPr>
+      </w:pPr>
+      <w:r>
+        <w:rPr>
+          <w:b/>
+          <w:sz w:val="24"/>
+          <w:szCs w:val="24"/>
+        </w:rPr>
+        <w:tab/>
+      </w:r>
+      <w:r>
+        <w:rPr>
+          <w:b/>
+          <w:sz w:val="24"/>
+          <w:szCs w:val="24"/>
+        </w:rPr>
+        <w:tab/>
+        <w:t>HAVING COUNT(s.course_no) &gt; 1</w:t>
+      </w:r>
+    </w:p>
+    <w:p>
+      <w:pPr>
+        <w:ind w:left="360"/>
+        <w:rPr>
+          <w:b/>
+          <w:sz w:val="24"/>
+          <w:szCs w:val="24"/>
+        </w:rPr>
+      </w:pPr>
+      <w:r>
+        <w:rPr>
+          <w:b/>
+          <w:sz w:val="24"/>
+          <w:szCs w:val="24"/>
+        </w:rPr>
+        <w:tab/>
+        <w:t>GROUP BY e.student_id, s.course_no)</w:t>
+      </w:r>
+    </w:p>
+    <w:p>
+      <w:pPr>
+        <w:ind w:left="360"/>
+        <w:rPr>
+          <w:b/>
+          <w:sz w:val="24"/>
+          <w:szCs w:val="24"/>
+        </w:rPr>
+      </w:pPr>
+      <w:r>
+        <w:rPr>
+          <w:b/>
+          <w:sz w:val="24"/>
+          <w:szCs w:val="24"/>
+        </w:rPr>
+        <w:t>ORDER BY student_id, last_name;</w:t>
+      </w:r>
     </w:p>
     <w:p>
       <w:pPr>

</xml_diff>